<commit_message>
edited documentation table of contents and pdf
</commit_message>
<xml_diff>
--- a/final-api-doc.docx
+++ b/final-api-doc.docx
@@ -16,7 +16,7 @@
           <w:sz w:val="44"/>
           <w:szCs w:val="44"/>
         </w:rPr>
-        <w:t>Final Project</w:t>
+        <w:t>Boat Tracker</w:t>
       </w:r>
     </w:p>
     <w:p>
@@ -24,83 +24,8 @@
         <w:jc w:val="center"/>
       </w:pPr>
       <w:r>
-        <w:t xml:space="preserve">App URL: </w:t>
-      </w:r>
-      <w:hyperlink r:id="rId8" w:history="1">
-        <w:r>
-          <w:rPr>
-            <w:rStyle w:val="Hyperlink"/>
-            <w:rFonts w:cstheme="minorBidi"/>
-          </w:rPr>
-          <w:t>htt</w:t>
-        </w:r>
-        <w:r>
-          <w:rPr>
-            <w:rStyle w:val="Hyperlink"/>
-            <w:rFonts w:cstheme="minorBidi"/>
-          </w:rPr>
-          <w:t>p</w:t>
-        </w:r>
-        <w:r>
-          <w:rPr>
-            <w:rStyle w:val="Hyperlink"/>
-            <w:rFonts w:cstheme="minorBidi"/>
-          </w:rPr>
-          <w:t>s://elsomr-final.appspot.com/</w:t>
-        </w:r>
-      </w:hyperlink>
-    </w:p>
-    <w:p>
-      <w:pPr>
-        <w:jc w:val="center"/>
-      </w:pPr>
-      <w:r>
-        <w:t xml:space="preserve">Account Creation: </w:t>
-      </w:r>
-      <w:hyperlink r:id="rId9" w:history="1">
-        <w:r>
-          <w:rPr>
-            <w:rStyle w:val="Hyperlink"/>
-            <w:rFonts w:cstheme="minorBidi"/>
-          </w:rPr>
-          <w:t>https://elsomr-final.apps</w:t>
-        </w:r>
-        <w:r>
-          <w:rPr>
-            <w:rStyle w:val="Hyperlink"/>
-            <w:rFonts w:cstheme="minorBidi"/>
-          </w:rPr>
-          <w:t>p</w:t>
-        </w:r>
-        <w:r>
-          <w:rPr>
-            <w:rStyle w:val="Hyperlink"/>
-            <w:rFonts w:cstheme="minorBidi"/>
-          </w:rPr>
-          <w:t>ot.com/</w:t>
-        </w:r>
-      </w:hyperlink>
-    </w:p>
-    <w:p>
-      <w:pPr>
-        <w:jc w:val="center"/>
-      </w:pPr>
-      <w:r>
-        <w:t>CS 493: Cloud Application Development</w:t>
-      </w:r>
-    </w:p>
-    <w:p>
-      <w:pPr>
-        <w:jc w:val="center"/>
-      </w:pPr>
-      <w:r>
-        <w:t>Oregon State University</w:t>
-      </w:r>
-    </w:p>
-    <w:p>
-      <w:pPr>
-        <w:jc w:val="center"/>
-      </w:pPr>
+        <w:t>Author: Robert Elsom</w:t>
+      </w:r>
       <w:bookmarkStart w:id="0" w:name="_GoBack"/>
       <w:bookmarkEnd w:id="0"/>
     </w:p>
@@ -112,6 +37,7 @@
           <w:tab w:val="right" w:leader="dot" w:pos="9350"/>
         </w:tabs>
         <w:rPr>
+          <w:rFonts w:eastAsiaTheme="minorEastAsia"/>
           <w:noProof/>
         </w:rPr>
       </w:pPr>
@@ -124,7 +50,7 @@
       <w:r>
         <w:fldChar w:fldCharType="separate"/>
       </w:r>
-      <w:hyperlink w:anchor="_Toc21986977" w:history="1">
+      <w:hyperlink w:anchor="_Toc28341852" w:history="1">
         <w:r>
           <w:rPr>
             <w:rStyle w:val="Hyperlink"/>
@@ -151,7 +77,7 @@
             <w:noProof/>
             <w:webHidden/>
           </w:rPr>
-          <w:instrText xml:space="preserve"> PAGEREF _Toc21986977 \h </w:instrText>
+          <w:instrText xml:space="preserve"> PAGEREF _Toc28341852 \h </w:instrText>
         </w:r>
         <w:r>
           <w:rPr>
@@ -193,7 +119,7 @@
           <w:noProof/>
         </w:rPr>
       </w:pPr>
-      <w:hyperlink w:anchor="_Toc21986977" w:history="1">
+      <w:hyperlink w:anchor="_Toc28341853" w:history="1">
         <w:r>
           <w:rPr>
             <w:rStyle w:val="Hyperlink"/>
@@ -220,7 +146,7 @@
             <w:noProof/>
             <w:webHidden/>
           </w:rPr>
-          <w:instrText xml:space="preserve"> PAGEREF _Toc21986977 \h </w:instrText>
+          <w:instrText xml:space="preserve"> PAGEREF _Toc28341853 \h </w:instrText>
         </w:r>
         <w:r>
           <w:rPr>
@@ -240,7 +166,7 @@
             <w:noProof/>
             <w:webHidden/>
           </w:rPr>
-          <w:t>1</w:t>
+          <w:t>2</w:t>
         </w:r>
         <w:r>
           <w:rPr>
@@ -262,7 +188,7 @@
           <w:noProof/>
         </w:rPr>
       </w:pPr>
-      <w:hyperlink w:anchor="_Toc21986978" w:history="1">
+      <w:hyperlink w:anchor="_Toc28341854" w:history="1">
         <w:r>
           <w:rPr>
             <w:rStyle w:val="Hyperlink"/>
@@ -289,7 +215,7 @@
             <w:noProof/>
             <w:webHidden/>
           </w:rPr>
-          <w:instrText xml:space="preserve"> PAGEREF _Toc21986978 \h </w:instrText>
+          <w:instrText xml:space="preserve"> PAGEREF _Toc28341854 \h </w:instrText>
         </w:r>
         <w:r>
           <w:rPr>
@@ -331,7 +257,7 @@
           <w:noProof/>
         </w:rPr>
       </w:pPr>
-      <w:hyperlink w:anchor="_Toc21986979" w:history="1">
+      <w:hyperlink w:anchor="_Toc28341855" w:history="1">
         <w:r>
           <w:rPr>
             <w:rStyle w:val="Hyperlink"/>
@@ -358,7 +284,7 @@
             <w:noProof/>
             <w:webHidden/>
           </w:rPr>
-          <w:instrText xml:space="preserve"> PAGEREF _Toc21986979 \h </w:instrText>
+          <w:instrText xml:space="preserve"> PAGEREF _Toc28341855 \h </w:instrText>
         </w:r>
         <w:r>
           <w:rPr>
@@ -400,7 +326,7 @@
           <w:noProof/>
         </w:rPr>
       </w:pPr>
-      <w:hyperlink w:anchor="_Toc21986980" w:history="1">
+      <w:hyperlink w:anchor="_Toc28341856" w:history="1">
         <w:r>
           <w:rPr>
             <w:rStyle w:val="Hyperlink"/>
@@ -427,7 +353,7 @@
             <w:noProof/>
             <w:webHidden/>
           </w:rPr>
-          <w:instrText xml:space="preserve"> PAGEREF _Toc21986980 \h </w:instrText>
+          <w:instrText xml:space="preserve"> PAGEREF _Toc28341856 \h </w:instrText>
         </w:r>
         <w:r>
           <w:rPr>
@@ -465,16 +391,17 @@
           <w:tab w:val="right" w:leader="dot" w:pos="9350"/>
         </w:tabs>
         <w:rPr>
+          <w:rFonts w:eastAsiaTheme="minorEastAsia"/>
           <w:noProof/>
         </w:rPr>
       </w:pPr>
-      <w:hyperlink w:anchor="_Toc21986981" w:history="1">
+      <w:hyperlink w:anchor="_Toc28341857" w:history="1">
         <w:r>
           <w:rPr>
             <w:rStyle w:val="Hyperlink"/>
             <w:noProof/>
           </w:rPr>
-          <w:t>Edit a Boat</w:t>
+          <w:t>Edit a Boat - Patch</w:t>
         </w:r>
         <w:r>
           <w:rPr>
@@ -495,7 +422,7 @@
             <w:noProof/>
             <w:webHidden/>
           </w:rPr>
-          <w:instrText xml:space="preserve"> PAGEREF _Toc21986981 \h </w:instrText>
+          <w:instrText xml:space="preserve"> PAGEREF _Toc28341857 \h </w:instrText>
         </w:r>
         <w:r>
           <w:rPr>
@@ -537,7 +464,76 @@
           <w:noProof/>
         </w:rPr>
       </w:pPr>
-      <w:hyperlink w:anchor="_Toc21986982" w:history="1">
+      <w:hyperlink w:anchor="_Toc28341858" w:history="1">
+        <w:r>
+          <w:rPr>
+            <w:rStyle w:val="Hyperlink"/>
+            <w:noProof/>
+          </w:rPr>
+          <w:t>Edit a Boat – Put</w:t>
+        </w:r>
+        <w:r>
+          <w:rPr>
+            <w:noProof/>
+            <w:webHidden/>
+          </w:rPr>
+          <w:tab/>
+        </w:r>
+        <w:r>
+          <w:rPr>
+            <w:noProof/>
+            <w:webHidden/>
+          </w:rPr>
+          <w:fldChar w:fldCharType="begin"/>
+        </w:r>
+        <w:r>
+          <w:rPr>
+            <w:noProof/>
+            <w:webHidden/>
+          </w:rPr>
+          <w:instrText xml:space="preserve"> PAGEREF _Toc28341858 \h </w:instrText>
+        </w:r>
+        <w:r>
+          <w:rPr>
+            <w:noProof/>
+            <w:webHidden/>
+          </w:rPr>
+        </w:r>
+        <w:r>
+          <w:rPr>
+            <w:noProof/>
+            <w:webHidden/>
+          </w:rPr>
+          <w:fldChar w:fldCharType="separate"/>
+        </w:r>
+        <w:r>
+          <w:rPr>
+            <w:noProof/>
+            <w:webHidden/>
+          </w:rPr>
+          <w:t>10</w:t>
+        </w:r>
+        <w:r>
+          <w:rPr>
+            <w:noProof/>
+            <w:webHidden/>
+          </w:rPr>
+          <w:fldChar w:fldCharType="end"/>
+        </w:r>
+      </w:hyperlink>
+    </w:p>
+    <w:p>
+      <w:pPr>
+        <w:pStyle w:val="TOC1"/>
+        <w:tabs>
+          <w:tab w:val="right" w:leader="dot" w:pos="9350"/>
+        </w:tabs>
+        <w:rPr>
+          <w:rFonts w:eastAsiaTheme="minorEastAsia"/>
+          <w:noProof/>
+        </w:rPr>
+      </w:pPr>
+      <w:hyperlink w:anchor="_Toc28341859" w:history="1">
         <w:r>
           <w:rPr>
             <w:rStyle w:val="Hyperlink"/>
@@ -564,7 +560,7 @@
             <w:noProof/>
             <w:webHidden/>
           </w:rPr>
-          <w:instrText xml:space="preserve"> PAGEREF _Toc21986982 \h </w:instrText>
+          <w:instrText xml:space="preserve"> PAGEREF _Toc28341859 \h </w:instrText>
         </w:r>
         <w:r>
           <w:rPr>
@@ -606,20 +602,13 @@
           <w:noProof/>
         </w:rPr>
       </w:pPr>
-      <w:hyperlink w:anchor="_Toc21986983" w:history="1">
+      <w:hyperlink w:anchor="_Toc28341860" w:history="1">
         <w:r>
           <w:rPr>
             <w:rStyle w:val="Hyperlink"/>
             <w:noProof/>
           </w:rPr>
-          <w:t xml:space="preserve">Create a </w:t>
-        </w:r>
-        <w:r>
-          <w:rPr>
-            <w:rStyle w:val="Hyperlink"/>
-            <w:noProof/>
-          </w:rPr>
-          <w:t>Load</w:t>
+          <w:t>Create a Load</w:t>
         </w:r>
         <w:r>
           <w:rPr>
@@ -640,7 +629,7 @@
             <w:noProof/>
             <w:webHidden/>
           </w:rPr>
-          <w:instrText xml:space="preserve"> PAGEREF _Toc21986983 \h </w:instrText>
+          <w:instrText xml:space="preserve"> PAGEREF _Toc28341860 \h </w:instrText>
         </w:r>
         <w:r>
           <w:rPr>
@@ -682,20 +671,13 @@
           <w:noProof/>
         </w:rPr>
       </w:pPr>
-      <w:hyperlink w:anchor="_Toc21986984" w:history="1">
+      <w:hyperlink w:anchor="_Toc28341861" w:history="1">
         <w:r>
           <w:rPr>
             <w:rStyle w:val="Hyperlink"/>
             <w:noProof/>
           </w:rPr>
-          <w:t xml:space="preserve">Get a </w:t>
-        </w:r>
-        <w:r>
-          <w:rPr>
-            <w:rStyle w:val="Hyperlink"/>
-            <w:noProof/>
-          </w:rPr>
-          <w:t>Load</w:t>
+          <w:t>Get a Load</w:t>
         </w:r>
         <w:r>
           <w:rPr>
@@ -716,7 +698,7 @@
             <w:noProof/>
             <w:webHidden/>
           </w:rPr>
-          <w:instrText xml:space="preserve"> PAGEREF _Toc21986984 \h </w:instrText>
+          <w:instrText xml:space="preserve"> PAGEREF _Toc28341861 \h </w:instrText>
         </w:r>
         <w:r>
           <w:rPr>
@@ -754,30 +736,17 @@
           <w:tab w:val="right" w:leader="dot" w:pos="9350"/>
         </w:tabs>
         <w:rPr>
+          <w:rFonts w:eastAsiaTheme="minorEastAsia"/>
           <w:noProof/>
         </w:rPr>
       </w:pPr>
-      <w:hyperlink w:anchor="_Toc21986985" w:history="1">
+      <w:hyperlink w:anchor="_Toc28341862" w:history="1">
         <w:r>
           <w:rPr>
             <w:rStyle w:val="Hyperlink"/>
             <w:noProof/>
           </w:rPr>
-          <w:t xml:space="preserve">List all </w:t>
-        </w:r>
-        <w:r>
-          <w:rPr>
-            <w:rStyle w:val="Hyperlink"/>
-            <w:noProof/>
-          </w:rPr>
-          <w:t>Load</w:t>
-        </w:r>
-        <w:r>
-          <w:rPr>
-            <w:rStyle w:val="Hyperlink"/>
-            <w:noProof/>
-          </w:rPr>
-          <w:t>s</w:t>
+          <w:t>List all Loads</w:t>
         </w:r>
         <w:r>
           <w:rPr>
@@ -798,7 +767,7 @@
             <w:noProof/>
             <w:webHidden/>
           </w:rPr>
-          <w:instrText xml:space="preserve"> PAGEREF _Toc21986985 \h </w:instrText>
+          <w:instrText xml:space="preserve"> PAGEREF _Toc28341862 \h </w:instrText>
         </w:r>
         <w:r>
           <w:rPr>
@@ -836,16 +805,17 @@
           <w:tab w:val="right" w:leader="dot" w:pos="9350"/>
         </w:tabs>
         <w:rPr>
+          <w:rFonts w:eastAsiaTheme="minorEastAsia"/>
           <w:noProof/>
         </w:rPr>
       </w:pPr>
-      <w:hyperlink w:anchor="_Toc21986988" w:history="1">
+      <w:hyperlink w:anchor="_Toc28341863" w:history="1">
         <w:r>
           <w:rPr>
             <w:rStyle w:val="Hyperlink"/>
             <w:noProof/>
           </w:rPr>
-          <w:t>Edit a Load</w:t>
+          <w:t>Edit a Load - Patch</w:t>
         </w:r>
         <w:r>
           <w:rPr>
@@ -866,79 +836,7 @@
             <w:noProof/>
             <w:webHidden/>
           </w:rPr>
-          <w:instrText xml:space="preserve"> PAGEREF _Toc21986988 \h </w:instrText>
-        </w:r>
-        <w:r>
-          <w:rPr>
-            <w:noProof/>
-            <w:webHidden/>
-          </w:rPr>
-          <w:fldChar w:fldCharType="separate"/>
-        </w:r>
-        <w:r>
-          <w:rPr>
-            <w:b/>
-            <w:bCs/>
-            <w:noProof/>
-            <w:webHidden/>
-          </w:rPr>
-          <w:t>Error! Bookmark not defined.</w:t>
-        </w:r>
-        <w:r>
-          <w:rPr>
-            <w:noProof/>
-            <w:webHidden/>
-          </w:rPr>
-          <w:fldChar w:fldCharType="end"/>
-        </w:r>
-      </w:hyperlink>
-    </w:p>
-    <w:p>
-      <w:pPr>
-        <w:pStyle w:val="TOC1"/>
-        <w:tabs>
-          <w:tab w:val="right" w:leader="dot" w:pos="9350"/>
-        </w:tabs>
-        <w:rPr>
-          <w:rFonts w:eastAsiaTheme="minorEastAsia"/>
-          <w:noProof/>
-        </w:rPr>
-      </w:pPr>
-      <w:hyperlink w:anchor="_Toc21986986" w:history="1">
-        <w:r>
-          <w:rPr>
-            <w:rStyle w:val="Hyperlink"/>
-            <w:noProof/>
-          </w:rPr>
-          <w:t xml:space="preserve">Delete a </w:t>
-        </w:r>
-        <w:r>
-          <w:rPr>
-            <w:rStyle w:val="Hyperlink"/>
-            <w:noProof/>
-          </w:rPr>
-          <w:t>Load</w:t>
-        </w:r>
-        <w:r>
-          <w:rPr>
-            <w:noProof/>
-            <w:webHidden/>
-          </w:rPr>
-          <w:tab/>
-        </w:r>
-        <w:r>
-          <w:rPr>
-            <w:noProof/>
-            <w:webHidden/>
-          </w:rPr>
-          <w:fldChar w:fldCharType="begin"/>
-        </w:r>
-        <w:r>
-          <w:rPr>
-            <w:noProof/>
-            <w:webHidden/>
-          </w:rPr>
-          <w:instrText xml:space="preserve"> PAGEREF _Toc21986986 \h </w:instrText>
+          <w:instrText xml:space="preserve"> PAGEREF _Toc28341863 \h </w:instrText>
         </w:r>
         <w:r>
           <w:rPr>
@@ -980,10 +878,14 @@
           <w:noProof/>
         </w:rPr>
       </w:pPr>
-      <w:r>
-        <w:t>Add a Load to a Boat</w:t>
-      </w:r>
-      <w:hyperlink w:anchor="_Toc21986987" w:history="1">
+      <w:hyperlink w:anchor="_Toc28341864" w:history="1">
+        <w:r>
+          <w:rPr>
+            <w:rStyle w:val="Hyperlink"/>
+            <w:noProof/>
+          </w:rPr>
+          <w:t>Edit a Load – Put</w:t>
+        </w:r>
         <w:r>
           <w:rPr>
             <w:noProof/>
@@ -1003,7 +905,13 @@
             <w:noProof/>
             <w:webHidden/>
           </w:rPr>
-          <w:instrText xml:space="preserve"> PAGEREF _Toc21986987 \h </w:instrText>
+          <w:instrText xml:space="preserve"> PAGEREF _Toc28341864 \h </w:instrText>
+        </w:r>
+        <w:r>
+          <w:rPr>
+            <w:noProof/>
+            <w:webHidden/>
+          </w:rPr>
         </w:r>
         <w:r>
           <w:rPr>
@@ -1014,12 +922,10 @@
         </w:r>
         <w:r>
           <w:rPr>
-            <w:b/>
-            <w:bCs/>
             <w:noProof/>
             <w:webHidden/>
           </w:rPr>
-          <w:t>Error! Bookmark not defined.</w:t>
+          <w:t>19</w:t>
         </w:r>
         <w:r>
           <w:rPr>
@@ -1037,10 +943,149 @@
           <w:tab w:val="right" w:leader="dot" w:pos="9350"/>
         </w:tabs>
         <w:rPr>
+          <w:rFonts w:eastAsiaTheme="minorEastAsia"/>
           <w:noProof/>
         </w:rPr>
       </w:pPr>
-      <w:hyperlink w:anchor="_Toc21986988" w:history="1">
+      <w:hyperlink w:anchor="_Toc28341865" w:history="1">
+        <w:r>
+          <w:rPr>
+            <w:rStyle w:val="Hyperlink"/>
+            <w:noProof/>
+          </w:rPr>
+          <w:t>Delete a Load</w:t>
+        </w:r>
+        <w:r>
+          <w:rPr>
+            <w:noProof/>
+            <w:webHidden/>
+          </w:rPr>
+          <w:tab/>
+        </w:r>
+        <w:r>
+          <w:rPr>
+            <w:noProof/>
+            <w:webHidden/>
+          </w:rPr>
+          <w:fldChar w:fldCharType="begin"/>
+        </w:r>
+        <w:r>
+          <w:rPr>
+            <w:noProof/>
+            <w:webHidden/>
+          </w:rPr>
+          <w:instrText xml:space="preserve"> PAGEREF _Toc28341865 \h </w:instrText>
+        </w:r>
+        <w:r>
+          <w:rPr>
+            <w:noProof/>
+            <w:webHidden/>
+          </w:rPr>
+        </w:r>
+        <w:r>
+          <w:rPr>
+            <w:noProof/>
+            <w:webHidden/>
+          </w:rPr>
+          <w:fldChar w:fldCharType="separate"/>
+        </w:r>
+        <w:r>
+          <w:rPr>
+            <w:noProof/>
+            <w:webHidden/>
+          </w:rPr>
+          <w:t>21</w:t>
+        </w:r>
+        <w:r>
+          <w:rPr>
+            <w:noProof/>
+            <w:webHidden/>
+          </w:rPr>
+          <w:fldChar w:fldCharType="end"/>
+        </w:r>
+      </w:hyperlink>
+    </w:p>
+    <w:p>
+      <w:pPr>
+        <w:pStyle w:val="TOC1"/>
+        <w:tabs>
+          <w:tab w:val="right" w:leader="dot" w:pos="9350"/>
+        </w:tabs>
+        <w:rPr>
+          <w:rFonts w:eastAsiaTheme="minorEastAsia"/>
+          <w:noProof/>
+        </w:rPr>
+      </w:pPr>
+      <w:hyperlink w:anchor="_Toc28341866" w:history="1">
+        <w:r>
+          <w:rPr>
+            <w:rStyle w:val="Hyperlink"/>
+            <w:noProof/>
+          </w:rPr>
+          <w:t>Add Load to a Boat</w:t>
+        </w:r>
+        <w:r>
+          <w:rPr>
+            <w:noProof/>
+            <w:webHidden/>
+          </w:rPr>
+          <w:tab/>
+        </w:r>
+        <w:r>
+          <w:rPr>
+            <w:noProof/>
+            <w:webHidden/>
+          </w:rPr>
+          <w:fldChar w:fldCharType="begin"/>
+        </w:r>
+        <w:r>
+          <w:rPr>
+            <w:noProof/>
+            <w:webHidden/>
+          </w:rPr>
+          <w:instrText xml:space="preserve"> PAGEREF _Toc28341866 \h </w:instrText>
+        </w:r>
+        <w:r>
+          <w:rPr>
+            <w:noProof/>
+            <w:webHidden/>
+          </w:rPr>
+        </w:r>
+        <w:r>
+          <w:rPr>
+            <w:noProof/>
+            <w:webHidden/>
+          </w:rPr>
+          <w:fldChar w:fldCharType="separate"/>
+        </w:r>
+        <w:r>
+          <w:rPr>
+            <w:noProof/>
+            <w:webHidden/>
+          </w:rPr>
+          <w:t>22</w:t>
+        </w:r>
+        <w:r>
+          <w:rPr>
+            <w:noProof/>
+            <w:webHidden/>
+          </w:rPr>
+          <w:fldChar w:fldCharType="end"/>
+        </w:r>
+      </w:hyperlink>
+    </w:p>
+    <w:p>
+      <w:pPr>
+        <w:pStyle w:val="TOC1"/>
+        <w:tabs>
+          <w:tab w:val="right" w:leader="dot" w:pos="9350"/>
+        </w:tabs>
+        <w:rPr>
+          <w:rFonts w:eastAsiaTheme="minorEastAsia"/>
+          <w:noProof/>
+        </w:rPr>
+      </w:pPr>
+      <w:hyperlink w:anchor="_Toc28341867" w:history="1">
         <w:r>
           <w:rPr>
             <w:rStyle w:val="Hyperlink"/>
@@ -1067,7 +1112,13 @@
             <w:noProof/>
             <w:webHidden/>
           </w:rPr>
-          <w:instrText xml:space="preserve"> PAGEREF _Toc21986988 \h </w:instrText>
+          <w:instrText xml:space="preserve"> PAGEREF _Toc28341867 \h </w:instrText>
+        </w:r>
+        <w:r>
+          <w:rPr>
+            <w:noProof/>
+            <w:webHidden/>
+          </w:rPr>
         </w:r>
         <w:r>
           <w:rPr>
@@ -1078,12 +1129,10 @@
         </w:r>
         <w:r>
           <w:rPr>
-            <w:b/>
-            <w:bCs/>
             <w:noProof/>
             <w:webHidden/>
           </w:rPr>
-          <w:t>Error! Bookmark not defined.</w:t>
+          <w:t>23</w:t>
         </w:r>
         <w:r>
           <w:rPr>
@@ -1101,10 +1150,11 @@
           <w:tab w:val="right" w:leader="dot" w:pos="9350"/>
         </w:tabs>
         <w:rPr>
+          <w:rFonts w:eastAsiaTheme="minorEastAsia"/>
           <w:noProof/>
         </w:rPr>
       </w:pPr>
-      <w:hyperlink w:anchor="_Toc21986988" w:history="1">
+      <w:hyperlink w:anchor="_Toc28341868" w:history="1">
         <w:r>
           <w:rPr>
             <w:rStyle w:val="Hyperlink"/>
@@ -1131,7 +1181,13 @@
             <w:noProof/>
             <w:webHidden/>
           </w:rPr>
-          <w:instrText xml:space="preserve"> PAGEREF _Toc21986988 \h </w:instrText>
+          <w:instrText xml:space="preserve"> PAGEREF _Toc28341868 \h </w:instrText>
+        </w:r>
+        <w:r>
+          <w:rPr>
+            <w:noProof/>
+            <w:webHidden/>
+          </w:rPr>
         </w:r>
         <w:r>
           <w:rPr>
@@ -1142,12 +1198,10 @@
         </w:r>
         <w:r>
           <w:rPr>
-            <w:b/>
-            <w:bCs/>
             <w:noProof/>
             <w:webHidden/>
           </w:rPr>
-          <w:t>Error! Bookmark not defined.</w:t>
+          <w:t>24</w:t>
         </w:r>
         <w:r>
           <w:rPr>
@@ -1165,10 +1219,11 @@
           <w:tab w:val="right" w:leader="dot" w:pos="9350"/>
         </w:tabs>
         <w:rPr>
+          <w:rFonts w:eastAsiaTheme="minorEastAsia"/>
           <w:noProof/>
         </w:rPr>
       </w:pPr>
-      <w:hyperlink w:anchor="_Toc21986988" w:history="1">
+      <w:hyperlink w:anchor="_Toc28341869" w:history="1">
         <w:r>
           <w:rPr>
             <w:rStyle w:val="Hyperlink"/>
@@ -1195,7 +1250,13 @@
             <w:noProof/>
             <w:webHidden/>
           </w:rPr>
-          <w:instrText xml:space="preserve"> PAGEREF _Toc21986988 \h </w:instrText>
+          <w:instrText xml:space="preserve"> PAGEREF _Toc28341869 \h </w:instrText>
+        </w:r>
+        <w:r>
+          <w:rPr>
+            <w:noProof/>
+            <w:webHidden/>
+          </w:rPr>
         </w:r>
         <w:r>
           <w:rPr>
@@ -1206,12 +1267,10 @@
         </w:r>
         <w:r>
           <w:rPr>
-            <w:b/>
-            <w:bCs/>
             <w:noProof/>
             <w:webHidden/>
           </w:rPr>
-          <w:t>Error! Bookmark not defined.</w:t>
+          <w:t>26</w:t>
         </w:r>
         <w:r>
           <w:rPr>
@@ -1222,8 +1281,6 @@
         </w:r>
       </w:hyperlink>
     </w:p>
-    <w:p/>
-    <w:p/>
     <w:p>
       <w:r>
         <w:fldChar w:fldCharType="end"/>
@@ -1234,7 +1291,7 @@
       <w:pPr>
         <w:pStyle w:val="Heading1"/>
       </w:pPr>
-      <w:bookmarkStart w:id="2" w:name="_Toc21986977"/>
+      <w:bookmarkStart w:id="2" w:name="_Toc28341852"/>
       <w:r>
         <w:t>Change log</w:t>
       </w:r>
@@ -1373,10 +1430,12 @@
       <w:pPr>
         <w:pStyle w:val="Heading1"/>
       </w:pPr>
+      <w:bookmarkStart w:id="3" w:name="_Toc28341853"/>
       <w:r>
         <w:lastRenderedPageBreak/>
         <w:t>Descriptions</w:t>
       </w:r>
+      <w:bookmarkEnd w:id="3"/>
     </w:p>
     <w:p>
       <w:pPr>
@@ -1424,31 +1483,7 @@
     </w:p>
     <w:p>
       <w:r>
-        <w:t>The user entity is created using OAUTH and a google sign on. The unique identifier stored in the boats ‘owner’ property and is taken from the ‘sub’ property belonging to their JWT token. If a request is being sent that needs authorization, the user must set an Authorization header to ‘Bearer &lt;</w:t>
-      </w:r>
-      <w:proofErr w:type="spellStart"/>
-      <w:r>
-        <w:t>jwt_token</w:t>
-      </w:r>
-      <w:proofErr w:type="spellEnd"/>
-      <w:r>
-        <w:t xml:space="preserve">&gt;’ where </w:t>
-      </w:r>
-      <w:proofErr w:type="spellStart"/>
-      <w:r>
-        <w:t>jwt_token</w:t>
-      </w:r>
-      <w:proofErr w:type="spellEnd"/>
-      <w:r>
-        <w:t xml:space="preserve"> is the token displayed after creating an account at the root </w:t>
-      </w:r>
-      <w:proofErr w:type="spellStart"/>
-      <w:r>
-        <w:t>url</w:t>
-      </w:r>
-      <w:proofErr w:type="spellEnd"/>
-      <w:r>
-        <w:t>. The application then uses this token, gets the ‘sub’ value, and checks against the stored ‘owner’ of the boat to make sure that the current token is the correct value to let the user edit or delete the boat. The relationship between the user and non-user entity is a user is the owner of as many boats as they want and is the only one who has the right to edit or delete said boats, but each boat only has one owner, the one who created it.</w:t>
+        <w:t>The user entity is created using OAUTH and a google sign on. The unique identifier stored in the boats ‘owner’ property and is taken from the ‘sub’ property belonging to their JWT token. If a request is being sent that needs authorization, the user must set an Authorization header to ‘Bearer &lt;jwt_token&gt;’ where jwt_token is the token displayed after creating an account at the root url. The application then uses this token, gets the ‘sub’ value, and checks against the stored ‘owner’ of the boat to make sure that the current token is the correct value to let the user edit or delete the boat. The relationship between the user and non-user entity is a user is the owner of as many boats as they want and is the only one who has the right to edit or delete said boats, but each boat only has one owner, the one who created it.</w:t>
       </w:r>
     </w:p>
     <w:p>
@@ -1831,11 +1866,9 @@
             <w:tcW w:w="1165" w:type="dxa"/>
           </w:tcPr>
           <w:p>
-            <w:proofErr w:type="spellStart"/>
             <w:r>
               <w:t>Delivery_date</w:t>
             </w:r>
-            <w:proofErr w:type="spellEnd"/>
           </w:p>
         </w:tc>
         <w:tc>
@@ -1900,12 +1933,12 @@
       <w:pPr>
         <w:pStyle w:val="Heading1"/>
       </w:pPr>
-      <w:bookmarkStart w:id="3" w:name="_Toc21986978"/>
+      <w:bookmarkStart w:id="4" w:name="_Toc28341854"/>
       <w:r>
         <w:lastRenderedPageBreak/>
         <w:t>Create a Boat</w:t>
       </w:r>
-      <w:bookmarkEnd w:id="3"/>
+      <w:bookmarkEnd w:id="4"/>
     </w:p>
     <w:p>
       <w:r>
@@ -2538,15 +2571,7 @@
           </w:tcPr>
           <w:p>
             <w:r>
-              <w:t xml:space="preserve">If there are invalid or missing </w:t>
-            </w:r>
-            <w:proofErr w:type="spellStart"/>
-            <w:r>
-              <w:t>jwt</w:t>
-            </w:r>
-            <w:proofErr w:type="spellEnd"/>
-            <w:r>
-              <w:t xml:space="preserve"> credentials, a 401 status is returned</w:t>
+              <w:t>If there are invalid or missing jwt credentials, a 401 status is returned</w:t>
             </w:r>
           </w:p>
         </w:tc>
@@ -2897,10 +2922,7 @@
           </w:tcPr>
           <w:p>
             <w:r>
-              <w:t>Status: 40</w:t>
-            </w:r>
-            <w:r>
-              <w:t>1 Missing Credentials</w:t>
+              <w:t>Status: 401 Missing Credentials</w:t>
             </w:r>
           </w:p>
           <w:p/>
@@ -2972,10 +2994,7 @@
           </w:tcPr>
           <w:p>
             <w:r>
-              <w:t>Status: 40</w:t>
-            </w:r>
-            <w:r>
-              <w:t>6 Invalid Request</w:t>
+              <w:t>Status: 406 Invalid Request</w:t>
             </w:r>
           </w:p>
           <w:p/>
@@ -3061,12 +3080,12 @@
       <w:pPr>
         <w:pStyle w:val="Heading1"/>
       </w:pPr>
-      <w:bookmarkStart w:id="4" w:name="_Toc21986979"/>
+      <w:bookmarkStart w:id="5" w:name="_Toc28341855"/>
       <w:r>
         <w:lastRenderedPageBreak/>
         <w:t>Get a Boat</w:t>
       </w:r>
-      <w:bookmarkEnd w:id="4"/>
+      <w:bookmarkEnd w:id="5"/>
     </w:p>
     <w:p>
       <w:r>
@@ -3101,13 +3120,8 @@
               <w:t>T /boats</w:t>
             </w:r>
             <w:r>
-              <w:t>/:</w:t>
-            </w:r>
-            <w:proofErr w:type="spellStart"/>
-            <w:r>
-              <w:t>boat_id</w:t>
-            </w:r>
-            <w:proofErr w:type="spellEnd"/>
+              <w:t>/:boat_id</w:t>
+            </w:r>
           </w:p>
         </w:tc>
       </w:tr>
@@ -3241,11 +3255,9 @@
             <w:tcW w:w="1165" w:type="dxa"/>
           </w:tcPr>
           <w:p>
-            <w:proofErr w:type="spellStart"/>
             <w:r>
               <w:t>boat_id</w:t>
             </w:r>
-            <w:proofErr w:type="spellEnd"/>
           </w:p>
         </w:tc>
         <w:tc>
@@ -3456,15 +3468,7 @@
           </w:tcPr>
           <w:p>
             <w:r>
-              <w:t xml:space="preserve">No boat with this </w:t>
-            </w:r>
-            <w:proofErr w:type="spellStart"/>
-            <w:r>
-              <w:t>boat_id</w:t>
-            </w:r>
-            <w:proofErr w:type="spellEnd"/>
-            <w:r>
-              <w:t xml:space="preserve"> exists</w:t>
+              <w:t>No boat with this boat_id exists</w:t>
             </w:r>
           </w:p>
         </w:tc>
@@ -3782,19 +3786,8 @@
                 <w:color w:val="2D3B45"/>
                 <w:bdr w:val="none" w:sz="0" w:space="0" w:color="auto" w:frame="1"/>
               </w:rPr>
-              <w:t xml:space="preserve">is </w:t>
-            </w:r>
-            <w:proofErr w:type="spellStart"/>
-            <w:r>
-              <w:rPr>
-                <w:rStyle w:val="HTMLCode"/>
-                <w:rFonts w:ascii="Consolas" w:eastAsiaTheme="minorHAnsi" w:hAnsi="Consolas"/>
-                <w:color w:val="2D3B45"/>
-                <w:bdr w:val="none" w:sz="0" w:space="0" w:color="auto" w:frame="1"/>
-              </w:rPr>
-              <w:t>boat_id</w:t>
-            </w:r>
-            <w:proofErr w:type="spellEnd"/>
+              <w:t>is boat_id</w:t>
+            </w:r>
             <w:r>
               <w:rPr>
                 <w:rStyle w:val="HTMLCode"/>
@@ -3965,11 +3958,11 @@
       <w:pPr>
         <w:pStyle w:val="Heading1"/>
       </w:pPr>
-      <w:bookmarkStart w:id="5" w:name="_Toc21986980"/>
+      <w:bookmarkStart w:id="6" w:name="_Toc28341856"/>
       <w:r>
         <w:t>List all Boats</w:t>
       </w:r>
-      <w:bookmarkEnd w:id="5"/>
+      <w:bookmarkEnd w:id="6"/>
     </w:p>
     <w:p>
       <w:r>
@@ -4205,10 +4198,7 @@
           </w:tcPr>
           <w:p>
             <w:r>
-              <w:t>If the mime-type that is requested to be returned is not application/json</w:t>
-            </w:r>
-            <w:r>
-              <w:t>.</w:t>
+              <w:t>If the mime-type that is requested to be returned is not application/json.</w:t>
             </w:r>
           </w:p>
         </w:tc>
@@ -4911,27 +4901,7 @@
                 <w:color w:val="2D3B45"/>
                 <w:bdr w:val="none" w:sz="0" w:space="0" w:color="auto" w:frame="1"/>
               </w:rPr>
-              <w:t xml:space="preserve">              “</w:t>
-            </w:r>
-            <w:proofErr w:type="spellStart"/>
-            <w:r>
-              <w:rPr>
-                <w:rStyle w:val="HTMLCode"/>
-                <w:rFonts w:ascii="Consolas" w:eastAsiaTheme="minorHAnsi" w:hAnsi="Consolas"/>
-                <w:color w:val="2D3B45"/>
-                <w:bdr w:val="none" w:sz="0" w:space="0" w:color="auto" w:frame="1"/>
-              </w:rPr>
-              <w:t>self”:”https</w:t>
-            </w:r>
-            <w:proofErr w:type="spellEnd"/>
-            <w:r>
-              <w:rPr>
-                <w:rStyle w:val="HTMLCode"/>
-                <w:rFonts w:ascii="Consolas" w:eastAsiaTheme="minorHAnsi" w:hAnsi="Consolas"/>
-                <w:color w:val="2D3B45"/>
-                <w:bdr w:val="none" w:sz="0" w:space="0" w:color="auto" w:frame="1"/>
-              </w:rPr>
-              <w:t>://&lt;your-app&gt;/loads/231</w:t>
+              <w:t xml:space="preserve">              “self”:”https://&lt;your-app&gt;/loads/231</w:t>
             </w:r>
           </w:p>
           <w:p>
@@ -5069,6 +5039,7 @@
         <w:pStyle w:val="Heading4"/>
       </w:pPr>
       <w:r>
+        <w:lastRenderedPageBreak/>
         <w:t>Failure</w:t>
       </w:r>
     </w:p>
@@ -5171,23 +5142,23 @@
       <w:pPr>
         <w:pStyle w:val="Heading1"/>
       </w:pPr>
-      <w:bookmarkStart w:id="6" w:name="_Toc21986981"/>
     </w:p>
     <w:p/>
     <w:p>
       <w:pPr>
         <w:pStyle w:val="Heading1"/>
       </w:pPr>
+      <w:bookmarkStart w:id="7" w:name="_Toc28341857"/>
       <w:r>
         <w:t>Edit</w:t>
       </w:r>
       <w:r>
         <w:t xml:space="preserve"> a Boat</w:t>
       </w:r>
-      <w:bookmarkEnd w:id="6"/>
       <w:r>
         <w:t xml:space="preserve"> - Patch</w:t>
       </w:r>
+      <w:bookmarkEnd w:id="7"/>
     </w:p>
     <w:p>
       <w:r>
@@ -5231,13 +5202,8 @@
               <w:t xml:space="preserve"> /boats</w:t>
             </w:r>
             <w:r>
-              <w:t>/:</w:t>
-            </w:r>
-            <w:proofErr w:type="spellStart"/>
-            <w:r>
-              <w:t>boat_id</w:t>
-            </w:r>
-            <w:proofErr w:type="spellEnd"/>
+              <w:t>/:boat_id</w:t>
+            </w:r>
           </w:p>
         </w:tc>
       </w:tr>
@@ -5371,11 +5337,9 @@
             <w:tcW w:w="1165" w:type="dxa"/>
           </w:tcPr>
           <w:p>
-            <w:proofErr w:type="spellStart"/>
             <w:r>
               <w:t>boat_id</w:t>
             </w:r>
-            <w:proofErr w:type="spellEnd"/>
           </w:p>
         </w:tc>
         <w:tc>
@@ -6002,15 +5966,7 @@
           </w:tcPr>
           <w:p>
             <w:r>
-              <w:t xml:space="preserve">No boat with this </w:t>
-            </w:r>
-            <w:proofErr w:type="spellStart"/>
-            <w:r>
-              <w:t>boat_id</w:t>
-            </w:r>
-            <w:proofErr w:type="spellEnd"/>
-            <w:r>
-              <w:t xml:space="preserve"> exists</w:t>
+              <w:t>No boat with this boat_id exists</w:t>
             </w:r>
           </w:p>
         </w:tc>
@@ -6131,7 +6087,6 @@
       <w:r>
         <w:t xml:space="preserve">The </w:t>
       </w:r>
-      <w:proofErr w:type="spellStart"/>
       <w:r>
         <w:rPr>
           <w:rFonts w:ascii="Courier New" w:hAnsi="Courier New" w:cs="Courier New"/>
@@ -6145,11 +6100,7 @@
         <w:t xml:space="preserve"> </w:t>
       </w:r>
       <w:r>
-        <w:t>attribute</w:t>
-      </w:r>
-      <w:proofErr w:type="spellEnd"/>
-      <w:r>
-        <w:t xml:space="preserve"> will contain the live </w:t>
+        <w:t xml:space="preserve">attribute will contain the live </w:t>
       </w:r>
       <w:r>
         <w:t>link</w:t>
@@ -6357,6 +6308,7 @@
         <w:pStyle w:val="Heading4"/>
       </w:pPr>
       <w:r>
+        <w:lastRenderedPageBreak/>
         <w:t>Failure</w:t>
       </w:r>
     </w:p>
@@ -6482,27 +6434,7 @@
                 <w:color w:val="2D3B45"/>
                 <w:bdr w:val="none" w:sz="0" w:space="0" w:color="auto" w:frame="1"/>
               </w:rPr>
-              <w:t xml:space="preserve">"No boat with this </w:t>
-            </w:r>
-            <w:proofErr w:type="spellStart"/>
-            <w:r>
-              <w:rPr>
-                <w:rStyle w:val="HTMLCode"/>
-                <w:rFonts w:ascii="Consolas" w:eastAsiaTheme="minorHAnsi" w:hAnsi="Consolas"/>
-                <w:color w:val="2D3B45"/>
-                <w:bdr w:val="none" w:sz="0" w:space="0" w:color="auto" w:frame="1"/>
-              </w:rPr>
-              <w:t>boat_id</w:t>
-            </w:r>
-            <w:proofErr w:type="spellEnd"/>
-            <w:r>
-              <w:rPr>
-                <w:rStyle w:val="HTMLCode"/>
-                <w:rFonts w:ascii="Consolas" w:eastAsiaTheme="minorHAnsi" w:hAnsi="Consolas"/>
-                <w:color w:val="2D3B45"/>
-                <w:bdr w:val="none" w:sz="0" w:space="0" w:color="auto" w:frame="1"/>
-              </w:rPr>
-              <w:t xml:space="preserve"> exists" </w:t>
+              <w:t xml:space="preserve">"No boat with this boat_id exists" </w:t>
             </w:r>
           </w:p>
           <w:p>
@@ -6786,10 +6718,12 @@
       <w:pPr>
         <w:pStyle w:val="Heading1"/>
       </w:pPr>
+      <w:bookmarkStart w:id="8" w:name="_Toc28341858"/>
       <w:r>
         <w:lastRenderedPageBreak/>
         <w:t>Edit a Boat – Put</w:t>
       </w:r>
+      <w:bookmarkEnd w:id="8"/>
     </w:p>
     <w:p>
       <w:r>
@@ -6812,13 +6746,8 @@
           </w:tcPr>
           <w:p>
             <w:r>
-              <w:t>PUT /boats/:</w:t>
-            </w:r>
-            <w:proofErr w:type="spellStart"/>
-            <w:r>
-              <w:t>boat_id</w:t>
-            </w:r>
-            <w:proofErr w:type="spellEnd"/>
+              <w:t>PUT /boats/:boat_id</w:t>
+            </w:r>
           </w:p>
         </w:tc>
       </w:tr>
@@ -6952,11 +6881,9 @@
             <w:tcW w:w="1165" w:type="dxa"/>
           </w:tcPr>
           <w:p>
-            <w:proofErr w:type="spellStart"/>
             <w:r>
               <w:t>boat_id</w:t>
             </w:r>
-            <w:proofErr w:type="spellEnd"/>
           </w:p>
         </w:tc>
         <w:tc>
@@ -7514,15 +7441,7 @@
           </w:tcPr>
           <w:p>
             <w:r>
-              <w:t xml:space="preserve">No boat with this </w:t>
-            </w:r>
-            <w:proofErr w:type="spellStart"/>
-            <w:r>
-              <w:t>boat_id</w:t>
-            </w:r>
-            <w:proofErr w:type="spellEnd"/>
-            <w:r>
-              <w:t xml:space="preserve"> exists</w:t>
+              <w:t>No boat with this boat_id exists</w:t>
             </w:r>
           </w:p>
         </w:tc>
@@ -7643,7 +7562,6 @@
       <w:r>
         <w:t xml:space="preserve">The </w:t>
       </w:r>
-      <w:proofErr w:type="spellStart"/>
       <w:r>
         <w:rPr>
           <w:rFonts w:ascii="Courier New" w:hAnsi="Courier New" w:cs="Courier New"/>
@@ -7657,11 +7575,7 @@
         <w:t xml:space="preserve"> </w:t>
       </w:r>
       <w:r>
-        <w:t>attribute</w:t>
-      </w:r>
-      <w:proofErr w:type="spellEnd"/>
-      <w:r>
-        <w:t xml:space="preserve"> will contain the live link to the REST resource corresponding to this boat. You must not store this attribute in Datastore.</w:t>
+        <w:t>attribute will contain the live link to the REST resource corresponding to this boat. You must not store this attribute in Datastore.</w:t>
       </w:r>
     </w:p>
     <w:p>
@@ -7988,27 +7902,7 @@
                 <w:color w:val="2D3B45"/>
                 <w:bdr w:val="none" w:sz="0" w:space="0" w:color="auto" w:frame="1"/>
               </w:rPr>
-              <w:t xml:space="preserve">"No boat with this </w:t>
-            </w:r>
-            <w:proofErr w:type="spellStart"/>
-            <w:r>
-              <w:rPr>
-                <w:rStyle w:val="HTMLCode"/>
-                <w:rFonts w:ascii="Consolas" w:eastAsiaTheme="minorHAnsi" w:hAnsi="Consolas"/>
-                <w:color w:val="2D3B45"/>
-                <w:bdr w:val="none" w:sz="0" w:space="0" w:color="auto" w:frame="1"/>
-              </w:rPr>
-              <w:t>boat_id</w:t>
-            </w:r>
-            <w:proofErr w:type="spellEnd"/>
-            <w:r>
-              <w:rPr>
-                <w:rStyle w:val="HTMLCode"/>
-                <w:rFonts w:ascii="Consolas" w:eastAsiaTheme="minorHAnsi" w:hAnsi="Consolas"/>
-                <w:color w:val="2D3B45"/>
-                <w:bdr w:val="none" w:sz="0" w:space="0" w:color="auto" w:frame="1"/>
-              </w:rPr>
-              <w:t xml:space="preserve"> exists" </w:t>
+              <w:t xml:space="preserve">"No boat with this boat_id exists" </w:t>
             </w:r>
           </w:p>
           <w:p>
@@ -8290,12 +8184,12 @@
       <w:pPr>
         <w:pStyle w:val="Heading1"/>
       </w:pPr>
-      <w:bookmarkStart w:id="7" w:name="_Toc21986982"/>
+      <w:bookmarkStart w:id="9" w:name="_Toc28341859"/>
       <w:r>
         <w:lastRenderedPageBreak/>
         <w:t>Delete a Boat</w:t>
       </w:r>
-      <w:bookmarkEnd w:id="7"/>
+      <w:bookmarkEnd w:id="9"/>
     </w:p>
     <w:p>
       <w:r>
@@ -8327,13 +8221,8 @@
           </w:tcPr>
           <w:p>
             <w:r>
-              <w:t>DELETE /boats/:</w:t>
-            </w:r>
-            <w:proofErr w:type="spellStart"/>
-            <w:r>
-              <w:t>boat_id</w:t>
-            </w:r>
-            <w:proofErr w:type="spellEnd"/>
+              <w:t>DELETE /boats/:boat_id</w:t>
+            </w:r>
           </w:p>
         </w:tc>
       </w:tr>
@@ -8561,15 +8450,7 @@
           </w:tcPr>
           <w:p>
             <w:r>
-              <w:t xml:space="preserve">No boat with this </w:t>
-            </w:r>
-            <w:proofErr w:type="spellStart"/>
-            <w:r>
-              <w:t>boat_id</w:t>
-            </w:r>
-            <w:proofErr w:type="spellEnd"/>
-            <w:r>
-              <w:t xml:space="preserve"> exists</w:t>
+              <w:t>No boat with this boat_id exists</w:t>
             </w:r>
           </w:p>
         </w:tc>
@@ -8747,27 +8628,7 @@
                 <w:color w:val="2D3B45"/>
                 <w:bdr w:val="none" w:sz="0" w:space="0" w:color="auto" w:frame="1"/>
               </w:rPr>
-              <w:t xml:space="preserve">"No boat with this </w:t>
-            </w:r>
-            <w:proofErr w:type="spellStart"/>
-            <w:r>
-              <w:rPr>
-                <w:rStyle w:val="HTMLCode"/>
-                <w:rFonts w:ascii="Consolas" w:eastAsiaTheme="minorHAnsi" w:hAnsi="Consolas"/>
-                <w:color w:val="2D3B45"/>
-                <w:bdr w:val="none" w:sz="0" w:space="0" w:color="auto" w:frame="1"/>
-              </w:rPr>
-              <w:t>boat_id</w:t>
-            </w:r>
-            <w:proofErr w:type="spellEnd"/>
-            <w:r>
-              <w:rPr>
-                <w:rStyle w:val="HTMLCode"/>
-                <w:rFonts w:ascii="Consolas" w:eastAsiaTheme="minorHAnsi" w:hAnsi="Consolas"/>
-                <w:color w:val="2D3B45"/>
-                <w:bdr w:val="none" w:sz="0" w:space="0" w:color="auto" w:frame="1"/>
-              </w:rPr>
-              <w:t xml:space="preserve"> exists" </w:t>
+              <w:t xml:space="preserve">"No boat with this boat_id exists" </w:t>
             </w:r>
           </w:p>
           <w:p>
@@ -8808,70 +8669,43 @@
           </w:tcPr>
           <w:p>
             <w:r>
-              <w:t>Status: 40</w:t>
-            </w:r>
-            <w:r>
-              <w:t>1</w:t>
+              <w:t>Status: 401 Invalid Credentials</w:t>
+            </w:r>
+          </w:p>
+          <w:p>
+            <w:r>
+              <w:t xml:space="preserve">{    </w:t>
+            </w:r>
+          </w:p>
+          <w:p>
+            <w:pPr>
+              <w:rPr>
+                <w:rStyle w:val="HTMLCode"/>
+                <w:rFonts w:ascii="Consolas" w:eastAsiaTheme="minorHAnsi" w:hAnsi="Consolas"/>
+                <w:color w:val="2D3B45"/>
+                <w:bdr w:val="none" w:sz="0" w:space="0" w:color="auto" w:frame="1"/>
+              </w:rPr>
+            </w:pPr>
+            <w:r>
+              <w:rPr>
+                <w:rStyle w:val="HTMLCode"/>
+                <w:rFonts w:ascii="Consolas" w:eastAsiaTheme="minorHAnsi" w:hAnsi="Consolas"/>
+                <w:color w:val="2D3B45"/>
+                <w:bdr w:val="none" w:sz="0" w:space="0" w:color="auto" w:frame="1"/>
+              </w:rPr>
+              <w:t xml:space="preserve">"Error": </w:t>
             </w:r>
             <w:r>
               <w:t xml:space="preserve"> </w:t>
             </w:r>
             <w:r>
-              <w:t>Invalid Credentials</w:t>
-            </w:r>
-          </w:p>
-          <w:p>
-            <w:r>
-              <w:t xml:space="preserve">{    </w:t>
-            </w:r>
-          </w:p>
-          <w:p>
-            <w:pPr>
-              <w:rPr>
-                <w:rStyle w:val="HTMLCode"/>
-                <w:rFonts w:ascii="Consolas" w:eastAsiaTheme="minorHAnsi" w:hAnsi="Consolas"/>
-                <w:color w:val="2D3B45"/>
-                <w:bdr w:val="none" w:sz="0" w:space="0" w:color="auto" w:frame="1"/>
-              </w:rPr>
-            </w:pPr>
-            <w:r>
-              <w:rPr>
-                <w:rStyle w:val="HTMLCode"/>
-                <w:rFonts w:ascii="Consolas" w:eastAsiaTheme="minorHAnsi" w:hAnsi="Consolas"/>
-                <w:color w:val="2D3B45"/>
-                <w:bdr w:val="none" w:sz="0" w:space="0" w:color="auto" w:frame="1"/>
-              </w:rPr>
-              <w:t xml:space="preserve">"Error": </w:t>
-            </w:r>
-            <w:r>
-              <w:t xml:space="preserve"> </w:t>
-            </w:r>
-            <w:r>
-              <w:rPr>
-                <w:rStyle w:val="HTMLCode"/>
-                <w:rFonts w:ascii="Consolas" w:eastAsiaTheme="minorHAnsi" w:hAnsi="Consolas"/>
-                <w:color w:val="2D3B45"/>
-                <w:bdr w:val="none" w:sz="0" w:space="0" w:color="auto" w:frame="1"/>
-              </w:rPr>
-              <w:t>"</w:t>
-            </w:r>
-            <w:r>
-              <w:rPr>
-                <w:rStyle w:val="HTMLCode"/>
-                <w:rFonts w:ascii="Consolas" w:eastAsiaTheme="minorHAnsi" w:hAnsi="Consolas"/>
-                <w:color w:val="2D3B45"/>
-                <w:bdr w:val="none" w:sz="0" w:space="0" w:color="auto" w:frame="1"/>
-              </w:rPr>
-              <w:t>invalid or missing credentials</w:t>
-            </w:r>
-            <w:r>
-              <w:rPr>
-                <w:rStyle w:val="HTMLCode"/>
-                <w:rFonts w:ascii="Consolas" w:eastAsiaTheme="minorHAnsi" w:hAnsi="Consolas"/>
-                <w:color w:val="2D3B45"/>
-                <w:bdr w:val="none" w:sz="0" w:space="0" w:color="auto" w:frame="1"/>
-              </w:rPr>
-              <w:t xml:space="preserve">" </w:t>
+              <w:rPr>
+                <w:rStyle w:val="HTMLCode"/>
+                <w:rFonts w:ascii="Consolas" w:eastAsiaTheme="minorHAnsi" w:hAnsi="Consolas"/>
+                <w:color w:val="2D3B45"/>
+                <w:bdr w:val="none" w:sz="0" w:space="0" w:color="auto" w:frame="1"/>
+              </w:rPr>
+              <w:t xml:space="preserve">"invalid or missing credentials" </w:t>
             </w:r>
           </w:p>
           <w:p>
@@ -8912,10 +8746,7 @@
           </w:tcPr>
           <w:p>
             <w:r>
-              <w:t>Status: 40</w:t>
-            </w:r>
-            <w:r>
-              <w:t>3 Unauthorized</w:t>
+              <w:t>Status: 403 Unauthorized</w:t>
             </w:r>
           </w:p>
           <w:p/>
@@ -8953,25 +8784,7 @@
                 <w:color w:val="2D3B45"/>
                 <w:bdr w:val="none" w:sz="0" w:space="0" w:color="auto" w:frame="1"/>
               </w:rPr>
-              <w:t>"</w:t>
-            </w:r>
-            <w:r>
-              <w:rPr>
-                <w:rStyle w:val="HTMLCode"/>
-                <w:rFonts w:ascii="Consolas" w:eastAsiaTheme="minorHAnsi" w:hAnsi="Consolas"/>
-                <w:color w:val="2D3B45"/>
-                <w:bdr w:val="none" w:sz="0" w:space="0" w:color="auto" w:frame="1"/>
-              </w:rPr>
-              <w:t>The boat belongs to someone else</w:t>
-            </w:r>
-            <w:r>
-              <w:rPr>
-                <w:rStyle w:val="HTMLCode"/>
-                <w:rFonts w:ascii="Consolas" w:eastAsiaTheme="minorHAnsi" w:hAnsi="Consolas"/>
-                <w:color w:val="2D3B45"/>
-                <w:bdr w:val="none" w:sz="0" w:space="0" w:color="auto" w:frame="1"/>
-              </w:rPr>
-              <w:t xml:space="preserve">" </w:t>
+              <w:t xml:space="preserve">"The boat belongs to someone else" </w:t>
             </w:r>
           </w:p>
           <w:p>
@@ -8993,7 +8806,6 @@
       <w:pPr>
         <w:pStyle w:val="Heading1"/>
       </w:pPr>
-      <w:bookmarkStart w:id="8" w:name="_Toc21986983"/>
     </w:p>
     <w:p>
       <w:pPr>
@@ -9004,13 +8816,14 @@
       <w:pPr>
         <w:pStyle w:val="Heading1"/>
       </w:pPr>
+      <w:bookmarkStart w:id="10" w:name="_Toc28341860"/>
       <w:r>
         <w:t xml:space="preserve">Create a </w:t>
       </w:r>
-      <w:bookmarkEnd w:id="8"/>
       <w:r>
         <w:t>Load</w:t>
       </w:r>
+      <w:bookmarkEnd w:id="10"/>
     </w:p>
     <w:p>
       <w:r>
@@ -9303,11 +9116,9 @@
             <w:tcW w:w="1165" w:type="dxa"/>
           </w:tcPr>
           <w:p>
-            <w:proofErr w:type="spellStart"/>
             <w:r>
               <w:t>Delivery_date</w:t>
             </w:r>
-            <w:proofErr w:type="spellEnd"/>
           </w:p>
         </w:tc>
         <w:tc>
@@ -9381,15 +9192,7 @@
           </w:p>
           <w:p>
             <w:r>
-              <w:t xml:space="preserve">  "</w:t>
-            </w:r>
-            <w:proofErr w:type="spellStart"/>
-            <w:r>
-              <w:t>delivery_date</w:t>
-            </w:r>
-            <w:proofErr w:type="spellEnd"/>
-            <w:r>
-              <w:t>": "1/1/2020"</w:t>
+              <w:t xml:space="preserve">  "delivery_date": "1/1/2020"</w:t>
             </w:r>
           </w:p>
           <w:p>
@@ -9664,15 +9467,7 @@
           </w:p>
           <w:p>
             <w:r>
-              <w:t>    "</w:t>
-            </w:r>
-            <w:proofErr w:type="spellStart"/>
-            <w:r>
-              <w:t>delivery_date</w:t>
-            </w:r>
-            <w:proofErr w:type="spellEnd"/>
-            <w:r>
-              <w:t>": "1/1/2020",</w:t>
+              <w:t>    "delivery_date": "1/1/2020",</w:t>
             </w:r>
           </w:p>
           <w:p>
@@ -9896,14 +9691,14 @@
       <w:pPr>
         <w:pStyle w:val="Heading1"/>
       </w:pPr>
-      <w:bookmarkStart w:id="9" w:name="_Toc21986984"/>
+      <w:bookmarkStart w:id="11" w:name="_Toc28341861"/>
       <w:r>
         <w:t xml:space="preserve">Get a </w:t>
       </w:r>
-      <w:bookmarkEnd w:id="9"/>
       <w:r>
         <w:t>Load</w:t>
       </w:r>
+      <w:bookmarkEnd w:id="11"/>
     </w:p>
     <w:p>
       <w:r>
@@ -9943,7 +9738,6 @@
             <w:r>
               <w:t>s/:</w:t>
             </w:r>
-            <w:proofErr w:type="spellStart"/>
             <w:r>
               <w:t>load</w:t>
             </w:r>
@@ -9953,7 +9747,6 @@
             <w:r>
               <w:t>d</w:t>
             </w:r>
-            <w:proofErr w:type="spellEnd"/>
           </w:p>
         </w:tc>
       </w:tr>
@@ -10087,14 +9880,12 @@
             <w:tcW w:w="1165" w:type="dxa"/>
           </w:tcPr>
           <w:p>
-            <w:proofErr w:type="spellStart"/>
             <w:r>
               <w:t>load</w:t>
             </w:r>
             <w:r>
               <w:t>_id</w:t>
             </w:r>
-            <w:proofErr w:type="spellEnd"/>
           </w:p>
         </w:tc>
         <w:tc>
@@ -10317,16 +10108,11 @@
             <w:r>
               <w:t xml:space="preserve"> with this </w:t>
             </w:r>
-            <w:proofErr w:type="spellStart"/>
             <w:r>
               <w:t>load</w:t>
             </w:r>
             <w:r>
-              <w:t>_id</w:t>
-            </w:r>
-            <w:proofErr w:type="spellEnd"/>
-            <w:r>
-              <w:t xml:space="preserve"> exists</w:t>
+              <w:t>_id exists</w:t>
             </w:r>
           </w:p>
         </w:tc>
@@ -10427,15 +10213,7 @@
           </w:p>
           <w:p>
             <w:r>
-              <w:t>    "</w:t>
-            </w:r>
-            <w:proofErr w:type="spellStart"/>
-            <w:r>
-              <w:t>delivery_date</w:t>
-            </w:r>
-            <w:proofErr w:type="spellEnd"/>
-            <w:r>
-              <w:t>": "1/1/2020",</w:t>
+              <w:t>    "delivery_date": "1/1/2020",</w:t>
             </w:r>
           </w:p>
           <w:p>
@@ -10533,7 +10311,6 @@
               </w:rPr>
               <w:t xml:space="preserve"> with this </w:t>
             </w:r>
-            <w:proofErr w:type="spellStart"/>
             <w:r>
               <w:rPr>
                 <w:rStyle w:val="HTMLCode"/>
@@ -10550,17 +10327,7 @@
                 <w:color w:val="2D3B45"/>
                 <w:bdr w:val="none" w:sz="0" w:space="0" w:color="auto" w:frame="1"/>
               </w:rPr>
-              <w:t>_id</w:t>
-            </w:r>
-            <w:proofErr w:type="spellEnd"/>
-            <w:r>
-              <w:rPr>
-                <w:rStyle w:val="HTMLCode"/>
-                <w:rFonts w:ascii="Consolas" w:eastAsiaTheme="minorHAnsi" w:hAnsi="Consolas"/>
-                <w:color w:val="2D3B45"/>
-                <w:bdr w:val="none" w:sz="0" w:space="0" w:color="auto" w:frame="1"/>
-              </w:rPr>
-              <w:t xml:space="preserve"> exists" </w:t>
+              <w:t xml:space="preserve">_id exists" </w:t>
             </w:r>
           </w:p>
           <w:p>
@@ -10704,7 +10471,7 @@
       <w:pPr>
         <w:pStyle w:val="Heading1"/>
       </w:pPr>
-      <w:bookmarkStart w:id="10" w:name="_Toc21986985"/>
+      <w:bookmarkStart w:id="12" w:name="_Toc28341862"/>
       <w:r>
         <w:t xml:space="preserve">List all </w:t>
       </w:r>
@@ -10714,7 +10481,7 @@
       <w:r>
         <w:t>s</w:t>
       </w:r>
-      <w:bookmarkEnd w:id="10"/>
+      <w:bookmarkEnd w:id="12"/>
     </w:p>
     <w:p>
       <w:r>
@@ -11037,15 +10804,7 @@
           </w:p>
           <w:p>
             <w:r>
-              <w:t>        "</w:t>
-            </w:r>
-            <w:proofErr w:type="spellStart"/>
-            <w:r>
-              <w:t>delivery_date</w:t>
-            </w:r>
-            <w:proofErr w:type="spellEnd"/>
-            <w:r>
-              <w:t>": "1/1/2020",</w:t>
+              <w:t>        "delivery_date": "1/1/2020",</w:t>
             </w:r>
           </w:p>
           <w:p>
@@ -11097,15 +10856,7 @@
           </w:p>
           <w:p>
             <w:r>
-              <w:t>        "</w:t>
-            </w:r>
-            <w:proofErr w:type="spellStart"/>
-            <w:r>
-              <w:t>delivery_date</w:t>
-            </w:r>
-            <w:proofErr w:type="spellEnd"/>
-            <w:r>
-              <w:t>": "4/4/2020",</w:t>
+              <w:t>        "delivery_date": "4/4/2020",</w:t>
             </w:r>
           </w:p>
           <w:p>
@@ -11276,10 +11027,11 @@
       <w:pPr>
         <w:pStyle w:val="Heading1"/>
       </w:pPr>
-      <w:bookmarkStart w:id="11" w:name="_Toc21986986"/>
+      <w:bookmarkStart w:id="13" w:name="_Toc28341863"/>
       <w:r>
         <w:t>Edit a Load - Patch</w:t>
       </w:r>
+      <w:bookmarkEnd w:id="13"/>
     </w:p>
     <w:p>
       <w:r>
@@ -11302,13 +11054,8 @@
           </w:tcPr>
           <w:p>
             <w:r>
-              <w:t>PATCH /loads/:</w:t>
-            </w:r>
-            <w:proofErr w:type="spellStart"/>
-            <w:r>
-              <w:t>load_id</w:t>
-            </w:r>
-            <w:proofErr w:type="spellEnd"/>
+              <w:t>PATCH /loads/:load_id</w:t>
+            </w:r>
           </w:p>
         </w:tc>
       </w:tr>
@@ -11442,11 +11189,9 @@
             <w:tcW w:w="1165" w:type="dxa"/>
           </w:tcPr>
           <w:p>
-            <w:proofErr w:type="spellStart"/>
             <w:r>
               <w:t>load_id</w:t>
             </w:r>
-            <w:proofErr w:type="spellEnd"/>
           </w:p>
         </w:tc>
         <w:tc>
@@ -11699,11 +11444,9 @@
             <w:tcW w:w="1165" w:type="dxa"/>
           </w:tcPr>
           <w:p>
-            <w:proofErr w:type="spellStart"/>
             <w:r>
               <w:t>delivery_date</w:t>
             </w:r>
-            <w:proofErr w:type="spellEnd"/>
           </w:p>
         </w:tc>
         <w:tc>
@@ -11777,15 +11520,7 @@
           </w:p>
           <w:p>
             <w:r>
-              <w:t xml:space="preserve">  "</w:t>
-            </w:r>
-            <w:proofErr w:type="spellStart"/>
-            <w:r>
-              <w:t>delivery_date</w:t>
-            </w:r>
-            <w:proofErr w:type="spellEnd"/>
-            <w:r>
-              <w:t>": "1/1/2020"</w:t>
+              <w:t xml:space="preserve">  "delivery_date": "1/1/2020"</w:t>
             </w:r>
           </w:p>
           <w:p>
@@ -11986,15 +11721,7 @@
           </w:tcPr>
           <w:p>
             <w:r>
-              <w:t xml:space="preserve">No load with this </w:t>
-            </w:r>
-            <w:proofErr w:type="spellStart"/>
-            <w:r>
-              <w:t>load_id</w:t>
-            </w:r>
-            <w:proofErr w:type="spellEnd"/>
-            <w:r>
-              <w:t xml:space="preserve"> exists</w:t>
+              <w:t>No load with this load_id exists</w:t>
             </w:r>
           </w:p>
         </w:tc>
@@ -12095,15 +11822,7 @@
           </w:p>
           <w:p>
             <w:r>
-              <w:t>    "</w:t>
-            </w:r>
-            <w:proofErr w:type="spellStart"/>
-            <w:r>
-              <w:t>delivery_date</w:t>
-            </w:r>
-            <w:proofErr w:type="spellEnd"/>
-            <w:r>
-              <w:t>": "1/1/2020",</w:t>
+              <w:t>    "delivery_date": "1/1/2020",</w:t>
             </w:r>
           </w:p>
           <w:p>
@@ -12250,27 +11969,7 @@
                 <w:color w:val="2D3B45"/>
                 <w:bdr w:val="none" w:sz="0" w:space="0" w:color="auto" w:frame="1"/>
               </w:rPr>
-              <w:t xml:space="preserve">"No load with this </w:t>
-            </w:r>
-            <w:proofErr w:type="spellStart"/>
-            <w:r>
-              <w:rPr>
-                <w:rStyle w:val="HTMLCode"/>
-                <w:rFonts w:ascii="Consolas" w:eastAsiaTheme="minorHAnsi" w:hAnsi="Consolas"/>
-                <w:color w:val="2D3B45"/>
-                <w:bdr w:val="none" w:sz="0" w:space="0" w:color="auto" w:frame="1"/>
-              </w:rPr>
-              <w:t>load_id</w:t>
-            </w:r>
-            <w:proofErr w:type="spellEnd"/>
-            <w:r>
-              <w:rPr>
-                <w:rStyle w:val="HTMLCode"/>
-                <w:rFonts w:ascii="Consolas" w:eastAsiaTheme="minorHAnsi" w:hAnsi="Consolas"/>
-                <w:color w:val="2D3B45"/>
-                <w:bdr w:val="none" w:sz="0" w:space="0" w:color="auto" w:frame="1"/>
-              </w:rPr>
-              <w:t xml:space="preserve"> exists" </w:t>
+              <w:t xml:space="preserve">"No load with this load_id exists" </w:t>
             </w:r>
           </w:p>
           <w:p>
@@ -12396,10 +12095,12 @@
       <w:pPr>
         <w:pStyle w:val="Heading1"/>
       </w:pPr>
+      <w:bookmarkStart w:id="14" w:name="_Toc28341864"/>
       <w:r>
         <w:lastRenderedPageBreak/>
         <w:t>Edit a Load – Put</w:t>
       </w:r>
+      <w:bookmarkEnd w:id="14"/>
     </w:p>
     <w:p>
       <w:r>
@@ -12422,13 +12123,8 @@
           </w:tcPr>
           <w:p>
             <w:r>
-              <w:t>PUT /loads/:</w:t>
-            </w:r>
-            <w:proofErr w:type="spellStart"/>
-            <w:r>
-              <w:t>load_id</w:t>
-            </w:r>
-            <w:proofErr w:type="spellEnd"/>
+              <w:t>PUT /loads/:load_id</w:t>
+            </w:r>
           </w:p>
         </w:tc>
       </w:tr>
@@ -12562,11 +12258,9 @@
             <w:tcW w:w="1165" w:type="dxa"/>
           </w:tcPr>
           <w:p>
-            <w:proofErr w:type="spellStart"/>
             <w:r>
               <w:t>load_id</w:t>
             </w:r>
-            <w:proofErr w:type="spellEnd"/>
           </w:p>
         </w:tc>
         <w:tc>
@@ -12819,11 +12513,9 @@
             <w:tcW w:w="1165" w:type="dxa"/>
           </w:tcPr>
           <w:p>
-            <w:proofErr w:type="spellStart"/>
             <w:r>
               <w:t>delivery_date</w:t>
             </w:r>
-            <w:proofErr w:type="spellEnd"/>
           </w:p>
         </w:tc>
         <w:tc>
@@ -12892,15 +12584,7 @@
           </w:p>
           <w:p>
             <w:r>
-              <w:t xml:space="preserve">  "</w:t>
-            </w:r>
-            <w:proofErr w:type="spellStart"/>
-            <w:r>
-              <w:t>delivery_date</w:t>
-            </w:r>
-            <w:proofErr w:type="spellEnd"/>
-            <w:r>
-              <w:t>": "1/1/2020"</w:t>
+              <w:t xml:space="preserve">  "delivery_date": "1/1/2020"</w:t>
             </w:r>
           </w:p>
           <w:p>
@@ -13104,15 +12788,7 @@
           </w:tcPr>
           <w:p>
             <w:r>
-              <w:t xml:space="preserve">No load with this </w:t>
-            </w:r>
-            <w:proofErr w:type="spellStart"/>
-            <w:r>
-              <w:t>load_id</w:t>
-            </w:r>
-            <w:proofErr w:type="spellEnd"/>
-            <w:r>
-              <w:t xml:space="preserve"> exists</w:t>
+              <w:t>No load with this load_id exists</w:t>
             </w:r>
           </w:p>
         </w:tc>
@@ -13219,15 +12895,7 @@
           </w:p>
           <w:p>
             <w:r>
-              <w:t>    "</w:t>
-            </w:r>
-            <w:proofErr w:type="spellStart"/>
-            <w:r>
-              <w:t>delivery_date</w:t>
-            </w:r>
-            <w:proofErr w:type="spellEnd"/>
-            <w:r>
-              <w:t>": "1/1/2020",</w:t>
+              <w:t>    "delivery_date": "1/1/2020",</w:t>
             </w:r>
           </w:p>
           <w:p>
@@ -13249,6 +12917,7 @@
         <w:pStyle w:val="Heading4"/>
       </w:pPr>
       <w:r>
+        <w:lastRenderedPageBreak/>
         <w:t>Failure</w:t>
       </w:r>
     </w:p>
@@ -13374,27 +13043,7 @@
                 <w:color w:val="2D3B45"/>
                 <w:bdr w:val="none" w:sz="0" w:space="0" w:color="auto" w:frame="1"/>
               </w:rPr>
-              <w:t xml:space="preserve">"No load with this </w:t>
-            </w:r>
-            <w:proofErr w:type="spellStart"/>
-            <w:r>
-              <w:rPr>
-                <w:rStyle w:val="HTMLCode"/>
-                <w:rFonts w:ascii="Consolas" w:eastAsiaTheme="minorHAnsi" w:hAnsi="Consolas"/>
-                <w:color w:val="2D3B45"/>
-                <w:bdr w:val="none" w:sz="0" w:space="0" w:color="auto" w:frame="1"/>
-              </w:rPr>
-              <w:t>load_id</w:t>
-            </w:r>
-            <w:proofErr w:type="spellEnd"/>
-            <w:r>
-              <w:rPr>
-                <w:rStyle w:val="HTMLCode"/>
-                <w:rFonts w:ascii="Consolas" w:eastAsiaTheme="minorHAnsi" w:hAnsi="Consolas"/>
-                <w:color w:val="2D3B45"/>
-                <w:bdr w:val="none" w:sz="0" w:space="0" w:color="auto" w:frame="1"/>
-              </w:rPr>
-              <w:t xml:space="preserve"> exists" </w:t>
+              <w:t xml:space="preserve">"No load with this load_id exists" </w:t>
             </w:r>
           </w:p>
           <w:p>
@@ -13526,13 +13175,14 @@
       <w:pPr>
         <w:pStyle w:val="Heading1"/>
       </w:pPr>
+      <w:bookmarkStart w:id="15" w:name="_Toc28341865"/>
       <w:r>
         <w:t xml:space="preserve">Delete a </w:t>
       </w:r>
-      <w:bookmarkEnd w:id="11"/>
       <w:r>
         <w:t>Load</w:t>
       </w:r>
+      <w:bookmarkEnd w:id="15"/>
     </w:p>
     <w:p>
       <w:r>
@@ -13587,14 +13237,12 @@
             <w:r>
               <w:t>s/:</w:t>
             </w:r>
-            <w:proofErr w:type="spellStart"/>
             <w:r>
               <w:t>load</w:t>
             </w:r>
             <w:r>
               <w:t>_id</w:t>
             </w:r>
-            <w:proofErr w:type="spellEnd"/>
           </w:p>
         </w:tc>
       </w:tr>
@@ -13830,7 +13478,6 @@
             <w:r>
               <w:t xml:space="preserve">with this </w:t>
             </w:r>
-            <w:proofErr w:type="spellStart"/>
             <w:r>
               <w:t>load</w:t>
             </w:r>
@@ -13838,11 +13485,7 @@
               <w:t>_</w:t>
             </w:r>
             <w:r>
-              <w:t>id</w:t>
-            </w:r>
-            <w:proofErr w:type="spellEnd"/>
-            <w:r>
-              <w:t xml:space="preserve"> exists</w:t>
+              <w:t>id exists</w:t>
             </w:r>
           </w:p>
         </w:tc>
@@ -13967,7 +13610,6 @@
               </w:rPr>
               <w:t xml:space="preserve"> with this </w:t>
             </w:r>
-            <w:proofErr w:type="spellStart"/>
             <w:r>
               <w:rPr>
                 <w:rStyle w:val="HTMLCode"/>
@@ -13984,17 +13626,7 @@
                 <w:color w:val="2D3B45"/>
                 <w:bdr w:val="none" w:sz="0" w:space="0" w:color="auto" w:frame="1"/>
               </w:rPr>
-              <w:t>_id</w:t>
-            </w:r>
-            <w:proofErr w:type="spellEnd"/>
-            <w:r>
-              <w:rPr>
-                <w:rStyle w:val="HTMLCode"/>
-                <w:rFonts w:ascii="Consolas" w:eastAsiaTheme="minorHAnsi" w:hAnsi="Consolas"/>
-                <w:color w:val="2D3B45"/>
-                <w:bdr w:val="none" w:sz="0" w:space="0" w:color="auto" w:frame="1"/>
-              </w:rPr>
-              <w:t xml:space="preserve"> exists" </w:t>
+              <w:t xml:space="preserve">_id exists" </w:t>
             </w:r>
           </w:p>
           <w:p>
@@ -14029,10 +13661,12 @@
       <w:pPr>
         <w:pStyle w:val="Heading1"/>
       </w:pPr>
+      <w:bookmarkStart w:id="16" w:name="_Toc28341866"/>
       <w:r>
         <w:lastRenderedPageBreak/>
         <w:t>Add Load to a Boat</w:t>
       </w:r>
+      <w:bookmarkEnd w:id="16"/>
     </w:p>
     <w:p>
       <w:r>
@@ -14072,28 +13706,18 @@
             <w:r>
               <w:t>s/:</w:t>
             </w:r>
-            <w:proofErr w:type="spellStart"/>
             <w:r>
               <w:t>boat</w:t>
             </w:r>
             <w:r>
+              <w:t>_id/</w:t>
+            </w:r>
+            <w:r>
+              <w:t>loads/:load</w:t>
+            </w:r>
+            <w:r>
               <w:t>_id</w:t>
             </w:r>
-            <w:proofErr w:type="spellEnd"/>
-            <w:r>
-              <w:t>/</w:t>
-            </w:r>
-            <w:r>
-              <w:t>loads/:</w:t>
-            </w:r>
-            <w:proofErr w:type="spellStart"/>
-            <w:r>
-              <w:t>load</w:t>
-            </w:r>
-            <w:r>
-              <w:t>_id</w:t>
-            </w:r>
-            <w:proofErr w:type="spellEnd"/>
           </w:p>
         </w:tc>
       </w:tr>
@@ -14284,15 +13908,7 @@
           </w:tcPr>
           <w:p>
             <w:r>
-              <w:t xml:space="preserve">Succeeds only if a boat exists with this </w:t>
-            </w:r>
-            <w:proofErr w:type="spellStart"/>
-            <w:r>
-              <w:t>boat_id</w:t>
-            </w:r>
-            <w:proofErr w:type="spellEnd"/>
-            <w:r>
-              <w:t xml:space="preserve">, a </w:t>
+              <w:t xml:space="preserve">Succeeds only if a boat exists with this boat_id, a </w:t>
             </w:r>
             <w:r>
               <w:t>load</w:t>
@@ -14300,139 +13916,124 @@
             <w:r>
               <w:t xml:space="preserve"> exists with this </w:t>
             </w:r>
-            <w:proofErr w:type="spellStart"/>
             <w:r>
               <w:t>load</w:t>
             </w:r>
             <w:r>
+              <w:t xml:space="preserve">_id and </w:t>
+            </w:r>
+            <w:r>
+              <w:t xml:space="preserve">the </w:t>
+            </w:r>
+            <w:r>
+              <w:t>load</w:t>
+            </w:r>
+            <w:r>
+              <w:t xml:space="preserve"> is</w:t>
+            </w:r>
+            <w:r>
+              <w:t xml:space="preserve"> not already assigned to another boat</w:t>
+            </w:r>
+            <w:r>
+              <w:t>.</w:t>
+            </w:r>
+          </w:p>
+        </w:tc>
+      </w:tr>
+      <w:tr>
+        <w:tc>
+          <w:tcPr>
+            <w:tcW w:w="1615" w:type="dxa"/>
+          </w:tcPr>
+          <w:p>
+            <w:r>
+              <w:t>Failure</w:t>
+            </w:r>
+          </w:p>
+        </w:tc>
+        <w:tc>
+          <w:tcPr>
+            <w:tcW w:w="2340" w:type="dxa"/>
+          </w:tcPr>
+          <w:p>
+            <w:r>
+              <w:t>403 Forbidden</w:t>
+            </w:r>
+          </w:p>
+        </w:tc>
+        <w:tc>
+          <w:tcPr>
+            <w:tcW w:w="5395" w:type="dxa"/>
+          </w:tcPr>
+          <w:p>
+            <w:r>
+              <w:t xml:space="preserve">The </w:t>
+            </w:r>
+            <w:r>
+              <w:t>load is already assigned to another boat</w:t>
+            </w:r>
+            <w:r>
+              <w:t xml:space="preserve"> </w:t>
+            </w:r>
+          </w:p>
+        </w:tc>
+      </w:tr>
+      <w:tr>
+        <w:tc>
+          <w:tcPr>
+            <w:tcW w:w="1615" w:type="dxa"/>
+          </w:tcPr>
+          <w:p>
+            <w:r>
+              <w:t>Failure</w:t>
+            </w:r>
+          </w:p>
+        </w:tc>
+        <w:tc>
+          <w:tcPr>
+            <w:tcW w:w="2340" w:type="dxa"/>
+          </w:tcPr>
+          <w:p>
+            <w:r>
+              <w:t xml:space="preserve">404 Not </w:t>
+            </w:r>
+            <w:r>
+              <w:t>F</w:t>
+            </w:r>
+            <w:r>
+              <w:t>ound</w:t>
+            </w:r>
+          </w:p>
+        </w:tc>
+        <w:tc>
+          <w:tcPr>
+            <w:tcW w:w="5395" w:type="dxa"/>
+          </w:tcPr>
+          <w:p>
+            <w:r>
+              <w:t xml:space="preserve">No boat with this boat_id </w:t>
+            </w:r>
+            <w:r>
+              <w:t xml:space="preserve">exists, </w:t>
+            </w:r>
+            <w:r>
+              <w:t>and/</w:t>
+            </w:r>
+            <w:r>
+              <w:t xml:space="preserve">or no </w:t>
+            </w:r>
+            <w:r>
+              <w:t>load</w:t>
+            </w:r>
+            <w:r>
+              <w:t xml:space="preserve"> with this </w:t>
+            </w:r>
+            <w:r>
+              <w:t>load</w:t>
+            </w:r>
+            <w:r>
               <w:t>_id</w:t>
             </w:r>
-            <w:proofErr w:type="spellEnd"/>
-            <w:r>
-              <w:t xml:space="preserve"> and </w:t>
-            </w:r>
-            <w:r>
-              <w:t xml:space="preserve">the </w:t>
-            </w:r>
-            <w:r>
-              <w:t>load</w:t>
-            </w:r>
-            <w:r>
-              <w:t xml:space="preserve"> is</w:t>
-            </w:r>
-            <w:r>
-              <w:t xml:space="preserve"> not already assigned to another boat</w:t>
-            </w:r>
-            <w:r>
-              <w:t>.</w:t>
-            </w:r>
-          </w:p>
-        </w:tc>
-      </w:tr>
-      <w:tr>
-        <w:tc>
-          <w:tcPr>
-            <w:tcW w:w="1615" w:type="dxa"/>
-          </w:tcPr>
-          <w:p>
-            <w:r>
-              <w:t>Failure</w:t>
-            </w:r>
-          </w:p>
-        </w:tc>
-        <w:tc>
-          <w:tcPr>
-            <w:tcW w:w="2340" w:type="dxa"/>
-          </w:tcPr>
-          <w:p>
-            <w:r>
-              <w:t>403 Forbidden</w:t>
-            </w:r>
-          </w:p>
-        </w:tc>
-        <w:tc>
-          <w:tcPr>
-            <w:tcW w:w="5395" w:type="dxa"/>
-          </w:tcPr>
-          <w:p>
-            <w:r>
-              <w:t xml:space="preserve">The </w:t>
-            </w:r>
-            <w:r>
-              <w:t>load is already assigned to another boat</w:t>
-            </w:r>
-            <w:r>
-              <w:t xml:space="preserve"> </w:t>
-            </w:r>
-          </w:p>
-        </w:tc>
-      </w:tr>
-      <w:tr>
-        <w:tc>
-          <w:tcPr>
-            <w:tcW w:w="1615" w:type="dxa"/>
-          </w:tcPr>
-          <w:p>
-            <w:r>
-              <w:t>Failure</w:t>
-            </w:r>
-          </w:p>
-        </w:tc>
-        <w:tc>
-          <w:tcPr>
-            <w:tcW w:w="2340" w:type="dxa"/>
-          </w:tcPr>
-          <w:p>
-            <w:r>
-              <w:t xml:space="preserve">404 Not </w:t>
-            </w:r>
-            <w:r>
-              <w:t>F</w:t>
-            </w:r>
-            <w:r>
-              <w:t>ound</w:t>
-            </w:r>
-          </w:p>
-        </w:tc>
-        <w:tc>
-          <w:tcPr>
-            <w:tcW w:w="5395" w:type="dxa"/>
-          </w:tcPr>
-          <w:p>
-            <w:r>
-              <w:t xml:space="preserve">No boat with this </w:t>
-            </w:r>
-            <w:proofErr w:type="spellStart"/>
-            <w:r>
-              <w:t>boat_id</w:t>
-            </w:r>
-            <w:proofErr w:type="spellEnd"/>
-            <w:r>
-              <w:t xml:space="preserve"> </w:t>
-            </w:r>
-            <w:r>
-              <w:t xml:space="preserve">exists, </w:t>
-            </w:r>
-            <w:r>
-              <w:t>and/</w:t>
-            </w:r>
-            <w:r>
-              <w:t xml:space="preserve">or no </w:t>
-            </w:r>
-            <w:r>
-              <w:t>load</w:t>
-            </w:r>
-            <w:r>
-              <w:t xml:space="preserve"> with this </w:t>
-            </w:r>
-            <w:proofErr w:type="spellStart"/>
-            <w:r>
-              <w:t>load</w:t>
-            </w:r>
-            <w:r>
-              <w:t>_id</w:t>
-            </w:r>
-            <w:proofErr w:type="spellEnd"/>
             <w:r>
               <w:t xml:space="preserve"> exits</w:t>
             </w:r>
@@ -14741,6 +14342,7 @@
         <w:pStyle w:val="Heading4"/>
       </w:pPr>
       <w:r>
+        <w:lastRenderedPageBreak/>
         <w:t>Failure</w:t>
       </w:r>
     </w:p>
@@ -14898,9 +14500,11 @@
       <w:pPr>
         <w:pStyle w:val="Heading1"/>
       </w:pPr>
+      <w:bookmarkStart w:id="17" w:name="_Toc28341867"/>
       <w:r>
         <w:t>Remove a Load from a Boat</w:t>
       </w:r>
+      <w:bookmarkEnd w:id="17"/>
     </w:p>
     <w:p>
       <w:r>
@@ -14937,28 +14541,21 @@
             <w:r>
               <w:t>s/:</w:t>
             </w:r>
-            <w:proofErr w:type="spellStart"/>
             <w:r>
               <w:t>boat</w:t>
             </w:r>
             <w:r>
               <w:t>_id</w:t>
             </w:r>
-            <w:proofErr w:type="spellEnd"/>
             <w:r>
               <w:t>/</w:t>
             </w:r>
             <w:r>
-              <w:t>loads/:</w:t>
-            </w:r>
-            <w:proofErr w:type="spellStart"/>
-            <w:r>
-              <w:t>load</w:t>
+              <w:t>loads/:load</w:t>
             </w:r>
             <w:r>
               <w:t>_id</w:t>
             </w:r>
-            <w:proofErr w:type="spellEnd"/>
           </w:p>
         </w:tc>
       </w:tr>
@@ -15149,15 +14746,7 @@
           </w:tcPr>
           <w:p>
             <w:r>
-              <w:t xml:space="preserve">Succeeds only if a boat exists with this </w:t>
-            </w:r>
-            <w:proofErr w:type="spellStart"/>
-            <w:r>
-              <w:t>boat_id</w:t>
-            </w:r>
-            <w:proofErr w:type="spellEnd"/>
-            <w:r>
-              <w:t xml:space="preserve">, a </w:t>
+              <w:t xml:space="preserve">Succeeds only if a boat exists with this boat_id, a </w:t>
             </w:r>
             <w:r>
               <w:t>load</w:t>
@@ -15165,16 +14754,11 @@
             <w:r>
               <w:t xml:space="preserve"> exists with this </w:t>
             </w:r>
-            <w:proofErr w:type="spellStart"/>
             <w:r>
               <w:t>load</w:t>
             </w:r>
             <w:r>
-              <w:t>_id</w:t>
-            </w:r>
-            <w:proofErr w:type="spellEnd"/>
-            <w:r>
-              <w:t xml:space="preserve"> and thi</w:t>
+              <w:t>_id and thi</w:t>
             </w:r>
             <w:r>
               <w:t>s load is assigned to this boat</w:t>
@@ -15221,23 +14805,7 @@
               <w:t xml:space="preserve">No </w:t>
             </w:r>
             <w:r>
-              <w:t xml:space="preserve">load with this </w:t>
-            </w:r>
-            <w:proofErr w:type="spellStart"/>
-            <w:r>
-              <w:t>load_id</w:t>
-            </w:r>
-            <w:proofErr w:type="spellEnd"/>
-            <w:r>
-              <w:t xml:space="preserve"> is assigned to the boat at this </w:t>
-            </w:r>
-            <w:proofErr w:type="spellStart"/>
-            <w:r>
-              <w:t>boat_id</w:t>
-            </w:r>
-            <w:proofErr w:type="spellEnd"/>
-            <w:r>
-              <w:t>.</w:t>
+              <w:t>load with this load_id is assigned to the boat at this boat_id.</w:t>
             </w:r>
           </w:p>
         </w:tc>
@@ -15422,39 +14990,8 @@
                 <w:color w:val="2D3B45"/>
                 <w:bdr w:val="none" w:sz="0" w:space="0" w:color="auto" w:frame="1"/>
               </w:rPr>
-              <w:t xml:space="preserve">No load with this </w:t>
-            </w:r>
-            <w:proofErr w:type="spellStart"/>
-            <w:r>
-              <w:rPr>
-                <w:rStyle w:val="HTMLCode"/>
-                <w:rFonts w:ascii="Consolas" w:eastAsiaTheme="minorHAnsi" w:hAnsi="Consolas"/>
-                <w:color w:val="2D3B45"/>
-                <w:bdr w:val="none" w:sz="0" w:space="0" w:color="auto" w:frame="1"/>
-              </w:rPr>
-              <w:t>load_id</w:t>
-            </w:r>
-            <w:proofErr w:type="spellEnd"/>
-            <w:r>
-              <w:rPr>
-                <w:rStyle w:val="HTMLCode"/>
-                <w:rFonts w:ascii="Consolas" w:eastAsiaTheme="minorHAnsi" w:hAnsi="Consolas"/>
-                <w:color w:val="2D3B45"/>
-                <w:bdr w:val="none" w:sz="0" w:space="0" w:color="auto" w:frame="1"/>
-              </w:rPr>
-              <w:t xml:space="preserve"> is assigned to a boat with this </w:t>
-            </w:r>
-            <w:proofErr w:type="spellStart"/>
-            <w:r>
-              <w:rPr>
-                <w:rStyle w:val="HTMLCode"/>
-                <w:rFonts w:ascii="Consolas" w:eastAsiaTheme="minorHAnsi" w:hAnsi="Consolas"/>
-                <w:color w:val="2D3B45"/>
-                <w:bdr w:val="none" w:sz="0" w:space="0" w:color="auto" w:frame="1"/>
-              </w:rPr>
-              <w:t>boat_id</w:t>
-            </w:r>
-            <w:proofErr w:type="spellEnd"/>
+              <w:t>No load with this load_id is assigned to a boat with this boat_id</w:t>
+            </w:r>
             <w:r>
               <w:rPr>
                 <w:rStyle w:val="HTMLCode"/>
@@ -15668,9 +15205,11 @@
       <w:pPr>
         <w:pStyle w:val="Heading1"/>
       </w:pPr>
+      <w:bookmarkStart w:id="18" w:name="_Toc28341868"/>
       <w:r>
         <w:t>View all Loads for a Boat</w:t>
       </w:r>
+      <w:bookmarkEnd w:id="18"/>
     </w:p>
     <w:p>
       <w:r>
@@ -15696,15 +15235,7 @@
               <w:t>GET</w:t>
             </w:r>
             <w:r>
-              <w:t xml:space="preserve"> /boats/:</w:t>
-            </w:r>
-            <w:proofErr w:type="spellStart"/>
-            <w:r>
-              <w:t>boat_id</w:t>
-            </w:r>
-            <w:proofErr w:type="spellEnd"/>
-            <w:r>
-              <w:t>/loads</w:t>
+              <w:t xml:space="preserve"> /boats/:boat_id/loads</w:t>
             </w:r>
           </w:p>
         </w:tc>
@@ -15839,11 +15370,9 @@
             <w:tcW w:w="1165" w:type="dxa"/>
           </w:tcPr>
           <w:p>
-            <w:proofErr w:type="spellStart"/>
             <w:r>
               <w:t>boat_id</w:t>
             </w:r>
-            <w:proofErr w:type="spellEnd"/>
           </w:p>
         </w:tc>
         <w:tc>
@@ -16049,15 +15578,7 @@
           </w:tcPr>
           <w:p>
             <w:r>
-              <w:t xml:space="preserve">No boat with this </w:t>
-            </w:r>
-            <w:proofErr w:type="spellStart"/>
-            <w:r>
-              <w:t>boat_id</w:t>
-            </w:r>
-            <w:proofErr w:type="spellEnd"/>
-            <w:r>
-              <w:t xml:space="preserve"> exists</w:t>
+              <w:t>No boat with this boat_id exists</w:t>
             </w:r>
           </w:p>
         </w:tc>
@@ -16189,15 +15710,7 @@
           </w:p>
           <w:p>
             <w:r>
-              <w:t xml:space="preserve">    "</w:t>
-            </w:r>
-            <w:proofErr w:type="spellStart"/>
-            <w:r>
-              <w:t>delivery_date</w:t>
-            </w:r>
-            <w:proofErr w:type="spellEnd"/>
-            <w:r>
-              <w:t>": "4/4/2020",</w:t>
+              <w:t xml:space="preserve">    "delivery_date": "4/4/2020",</w:t>
             </w:r>
           </w:p>
           <w:p>
@@ -16291,27 +15804,7 @@
                 <w:color w:val="2D3B45"/>
                 <w:bdr w:val="none" w:sz="0" w:space="0" w:color="auto" w:frame="1"/>
               </w:rPr>
-              <w:t xml:space="preserve">No boat with this </w:t>
-            </w:r>
-            <w:proofErr w:type="spellStart"/>
-            <w:r>
-              <w:rPr>
-                <w:rStyle w:val="HTMLCode"/>
-                <w:rFonts w:ascii="Consolas" w:eastAsiaTheme="minorHAnsi" w:hAnsi="Consolas"/>
-                <w:color w:val="2D3B45"/>
-                <w:bdr w:val="none" w:sz="0" w:space="0" w:color="auto" w:frame="1"/>
-              </w:rPr>
-              <w:t>boat_id</w:t>
-            </w:r>
-            <w:proofErr w:type="spellEnd"/>
-            <w:r>
-              <w:rPr>
-                <w:rStyle w:val="HTMLCode"/>
-                <w:rFonts w:ascii="Consolas" w:eastAsiaTheme="minorHAnsi" w:hAnsi="Consolas"/>
-                <w:color w:val="2D3B45"/>
-                <w:bdr w:val="none" w:sz="0" w:space="0" w:color="auto" w:frame="1"/>
-              </w:rPr>
-              <w:t xml:space="preserve"> exists</w:t>
+              <w:t>No boat with this boat_id exists</w:t>
             </w:r>
             <w:r>
               <w:rPr>
@@ -16458,10 +15951,12 @@
       <w:pPr>
         <w:pStyle w:val="Heading1"/>
       </w:pPr>
+      <w:bookmarkStart w:id="19" w:name="_Toc28341869"/>
       <w:r>
         <w:lastRenderedPageBreak/>
         <w:t>View all Boats belonging to a User</w:t>
       </w:r>
+      <w:bookmarkEnd w:id="19"/>
     </w:p>
     <w:p>
       <w:r>
@@ -16487,15 +15982,7 @@
           </w:tcPr>
           <w:p>
             <w:r>
-              <w:t>GET /users/:</w:t>
-            </w:r>
-            <w:proofErr w:type="spellStart"/>
-            <w:r>
-              <w:t>user_id</w:t>
-            </w:r>
-            <w:proofErr w:type="spellEnd"/>
-            <w:r>
-              <w:t>/boats</w:t>
+              <w:t>GET /users/:user_id/boats</w:t>
             </w:r>
           </w:p>
         </w:tc>
@@ -16630,11 +16117,9 @@
             <w:tcW w:w="1165" w:type="dxa"/>
           </w:tcPr>
           <w:p>
-            <w:proofErr w:type="spellStart"/>
             <w:r>
               <w:t>user_id</w:t>
             </w:r>
-            <w:proofErr w:type="spellEnd"/>
           </w:p>
         </w:tc>
         <w:tc>
@@ -16839,15 +16324,7 @@
           </w:tcPr>
           <w:p>
             <w:r>
-              <w:t xml:space="preserve">No user with this </w:t>
-            </w:r>
-            <w:proofErr w:type="spellStart"/>
-            <w:r>
-              <w:t>user_id</w:t>
-            </w:r>
-            <w:proofErr w:type="spellEnd"/>
-            <w:r>
-              <w:t xml:space="preserve"> exists</w:t>
+              <w:t>No user with this user_id exists</w:t>
             </w:r>
           </w:p>
         </w:tc>
@@ -17094,6 +16571,7 @@
         <w:pStyle w:val="Heading4"/>
       </w:pPr>
       <w:r>
+        <w:lastRenderedPageBreak/>
         <w:t>Failure</w:t>
       </w:r>
     </w:p>
@@ -17189,36 +16667,16 @@
                 <w:color w:val="2D3B45"/>
                 <w:bdr w:val="none" w:sz="0" w:space="0" w:color="auto" w:frame="1"/>
               </w:rPr>
-              <w:t xml:space="preserve"> </w:t>
-            </w:r>
-            <w:proofErr w:type="spellStart"/>
-            <w:r>
-              <w:rPr>
-                <w:rStyle w:val="HTMLCode"/>
-                <w:rFonts w:ascii="Consolas" w:eastAsiaTheme="minorHAnsi" w:hAnsi="Consolas"/>
-                <w:color w:val="2D3B45"/>
-                <w:bdr w:val="none" w:sz="0" w:space="0" w:color="auto" w:frame="1"/>
-              </w:rPr>
-              <w:t>user</w:t>
-            </w:r>
-            <w:r>
-              <w:rPr>
-                <w:rStyle w:val="HTMLCode"/>
-                <w:rFonts w:ascii="Consolas" w:eastAsiaTheme="minorHAnsi" w:hAnsi="Consolas"/>
-                <w:color w:val="2D3B45"/>
-                <w:bdr w:val="none" w:sz="0" w:space="0" w:color="auto" w:frame="1"/>
-              </w:rPr>
-              <w:t>_id</w:t>
-            </w:r>
-            <w:proofErr w:type="spellEnd"/>
-            <w:r>
-              <w:rPr>
-                <w:rStyle w:val="HTMLCode"/>
-                <w:rFonts w:ascii="Consolas" w:eastAsiaTheme="minorHAnsi" w:hAnsi="Consolas"/>
-                <w:color w:val="2D3B45"/>
-                <w:bdr w:val="none" w:sz="0" w:space="0" w:color="auto" w:frame="1"/>
-              </w:rPr>
-              <w:t xml:space="preserve"> exists</w:t>
+              <w:t xml:space="preserve"> user</w:t>
+            </w:r>
+            <w:r>
+              <w:rPr>
+                <w:rStyle w:val="HTMLCode"/>
+                <w:rFonts w:ascii="Consolas" w:eastAsiaTheme="minorHAnsi" w:hAnsi="Consolas"/>
+                <w:color w:val="2D3B45"/>
+                <w:bdr w:val="none" w:sz="0" w:space="0" w:color="auto" w:frame="1"/>
+              </w:rPr>
+              <w:t>_id exists</w:t>
             </w:r>
             <w:r>
               <w:rPr>
@@ -17497,7 +16955,7 @@
     </w:tbl>
     <w:p/>
     <w:sectPr>
-      <w:footerReference w:type="default" r:id="rId10"/>
+      <w:footerReference w:type="default" r:id="rId8"/>
       <w:pgSz w:w="12240" w:h="15840"/>
       <w:pgMar w:top="1440" w:right="1440" w:bottom="1440" w:left="1440" w:header="720" w:footer="720" w:gutter="0"/>
       <w:cols w:space="720"/>
@@ -17542,6 +17000,7 @@
         <w:docPartUnique/>
       </w:docPartObj>
     </w:sdtPr>
+    <w:sdtEndPr/>
     <w:sdtContent>
       <w:sdt>
         <w:sdtPr>
@@ -17551,6 +17010,7 @@
             <w:docPartUnique/>
           </w:docPartObj>
         </w:sdtPr>
+        <w:sdtEndPr/>
         <w:sdtContent>
           <w:p>
             <w:pPr>
@@ -19315,6 +18775,7 @@
   <w:style w:type="character" w:default="1" w:styleId="DefaultParagraphFont">
     <w:name w:val="Default Paragraph Font"/>
     <w:uiPriority w:val="1"/>
+    <w:semiHidden/>
     <w:unhideWhenUsed/>
   </w:style>
   <w:style w:type="table" w:default="1" w:styleId="TableNormal">
@@ -19921,7 +19382,7 @@
 </file>
 
 <file path=customXml/itemProps1.xml><?xml version="1.0" encoding="utf-8"?>
-<ds:datastoreItem xmlns:ds="http://schemas.openxmlformats.org/officeDocument/2006/customXml" ds:itemID="{C7657A51-2B57-462D-938E-0A1AA3068DAA}">
+<ds:datastoreItem xmlns:ds="http://schemas.openxmlformats.org/officeDocument/2006/customXml" ds:itemID="{8842A40D-9694-44A2-BB47-46BB0F8E831E}">
   <ds:schemaRefs>
     <ds:schemaRef ds:uri="http://schemas.openxmlformats.org/officeDocument/2006/bibliography"/>
   </ds:schemaRefs>

</xml_diff>